<commit_message>
Project report : 60%
</commit_message>
<xml_diff>
--- a/College Work/Final Assessment/proj-report.docx
+++ b/College Work/Final Assessment/proj-report.docx
@@ -6497,6 +6497,23 @@
     </w:p>
     <w:p>
       <w:pPr>
+        <w:pStyle w:val="ListParagraph"/>
+        <w:shd w:val="clear" w:color="auto" w:fill="FFFFFF"/>
+        <w:spacing w:after="0" w:line="240" w:lineRule="auto"/>
+        <w:ind w:left="1440"/>
+        <w:jc w:val="center"/>
+        <w:textAlignment w:val="baseline"/>
+        <w:rPr>
+          <w:rFonts w:ascii="Times New Roman" w:eastAsia="Times New Roman" w:hAnsi="Times New Roman" w:cs="Times New Roman"/>
+          <w:color w:val="333333"/>
+          <w:sz w:val="18"/>
+          <w:szCs w:val="18"/>
+          <w:lang w:eastAsia="en-IN" w:bidi="ar-SA"/>
+        </w:rPr>
+      </w:pPr>
+    </w:p>
+    <w:p>
+      <w:pPr>
         <w:shd w:val="clear" w:color="auto" w:fill="FFFFFF"/>
         <w:spacing w:after="0" w:line="240" w:lineRule="auto"/>
         <w:jc w:val="center"/>
@@ -7242,6 +7259,439 @@
     </w:p>
     <w:p>
       <w:pPr>
+        <w:shd w:val="clear" w:color="auto" w:fill="FFFFFF"/>
+        <w:spacing w:after="0" w:line="240" w:lineRule="auto"/>
+        <w:jc w:val="both"/>
+        <w:textAlignment w:val="baseline"/>
+        <w:rPr>
+          <w:rFonts w:ascii="Times New Roman" w:eastAsia="Times New Roman" w:hAnsi="Times New Roman" w:cs="Times New Roman"/>
+          <w:color w:val="333333"/>
+          <w:sz w:val="32"/>
+          <w:szCs w:val="32"/>
+          <w:lang w:eastAsia="en-IN" w:bidi="ar-SA"/>
+        </w:rPr>
+      </w:pPr>
+    </w:p>
+    <w:p>
+      <w:pPr>
+        <w:shd w:val="clear" w:color="auto" w:fill="FFFFFF"/>
+        <w:spacing w:after="0" w:line="240" w:lineRule="auto"/>
+        <w:jc w:val="both"/>
+        <w:textAlignment w:val="baseline"/>
+        <w:rPr>
+          <w:rFonts w:ascii="Times New Roman" w:eastAsia="Times New Roman" w:hAnsi="Times New Roman" w:cs="Times New Roman"/>
+          <w:color w:val="333333"/>
+          <w:sz w:val="32"/>
+          <w:szCs w:val="32"/>
+          <w:lang w:eastAsia="en-IN" w:bidi="ar-SA"/>
+        </w:rPr>
+      </w:pPr>
+    </w:p>
+    <w:p>
+      <w:pPr>
+        <w:shd w:val="clear" w:color="auto" w:fill="FFFFFF"/>
+        <w:spacing w:after="0" w:line="240" w:lineRule="auto"/>
+        <w:jc w:val="both"/>
+        <w:textAlignment w:val="baseline"/>
+        <w:rPr>
+          <w:rFonts w:ascii="Times New Roman" w:eastAsia="Times New Roman" w:hAnsi="Times New Roman" w:cs="Times New Roman"/>
+          <w:color w:val="333333"/>
+          <w:sz w:val="32"/>
+          <w:szCs w:val="32"/>
+          <w:lang w:eastAsia="en-IN" w:bidi="ar-SA"/>
+        </w:rPr>
+      </w:pPr>
+    </w:p>
+    <w:p>
+      <w:pPr>
+        <w:shd w:val="clear" w:color="auto" w:fill="FFFFFF"/>
+        <w:spacing w:after="0" w:line="240" w:lineRule="auto"/>
+        <w:jc w:val="both"/>
+        <w:textAlignment w:val="baseline"/>
+        <w:rPr>
+          <w:rFonts w:ascii="Times New Roman" w:eastAsia="Times New Roman" w:hAnsi="Times New Roman" w:cs="Times New Roman"/>
+          <w:color w:val="333333"/>
+          <w:sz w:val="32"/>
+          <w:szCs w:val="32"/>
+          <w:lang w:eastAsia="en-IN" w:bidi="ar-SA"/>
+        </w:rPr>
+      </w:pPr>
+    </w:p>
+    <w:p>
+      <w:pPr>
+        <w:shd w:val="clear" w:color="auto" w:fill="FFFFFF"/>
+        <w:spacing w:after="0" w:line="240" w:lineRule="auto"/>
+        <w:jc w:val="both"/>
+        <w:textAlignment w:val="baseline"/>
+        <w:rPr>
+          <w:rFonts w:ascii="Times New Roman" w:eastAsia="Times New Roman" w:hAnsi="Times New Roman" w:cs="Times New Roman"/>
+          <w:color w:val="333333"/>
+          <w:sz w:val="32"/>
+          <w:szCs w:val="32"/>
+          <w:lang w:eastAsia="en-IN" w:bidi="ar-SA"/>
+        </w:rPr>
+      </w:pPr>
+    </w:p>
+    <w:p>
+      <w:pPr>
+        <w:shd w:val="clear" w:color="auto" w:fill="FFFFFF"/>
+        <w:spacing w:after="0" w:line="240" w:lineRule="auto"/>
+        <w:jc w:val="both"/>
+        <w:textAlignment w:val="baseline"/>
+        <w:rPr>
+          <w:rFonts w:ascii="Times New Roman" w:eastAsia="Times New Roman" w:hAnsi="Times New Roman" w:cs="Times New Roman"/>
+          <w:color w:val="333333"/>
+          <w:sz w:val="32"/>
+          <w:szCs w:val="32"/>
+          <w:lang w:eastAsia="en-IN" w:bidi="ar-SA"/>
+        </w:rPr>
+      </w:pPr>
+    </w:p>
+    <w:p>
+      <w:pPr>
+        <w:shd w:val="clear" w:color="auto" w:fill="FFFFFF"/>
+        <w:spacing w:after="0" w:line="240" w:lineRule="auto"/>
+        <w:jc w:val="both"/>
+        <w:textAlignment w:val="baseline"/>
+        <w:rPr>
+          <w:rFonts w:ascii="Times New Roman" w:eastAsia="Times New Roman" w:hAnsi="Times New Roman" w:cs="Times New Roman"/>
+          <w:color w:val="333333"/>
+          <w:sz w:val="12"/>
+          <w:szCs w:val="12"/>
+          <w:lang w:eastAsia="en-IN" w:bidi="ar-SA"/>
+        </w:rPr>
+      </w:pPr>
+    </w:p>
+    <w:p>
+      <w:pPr>
+        <w:shd w:val="clear" w:color="auto" w:fill="FFFFFF"/>
+        <w:spacing w:after="0" w:line="240" w:lineRule="auto"/>
+        <w:jc w:val="both"/>
+        <w:textAlignment w:val="baseline"/>
+        <w:rPr>
+          <w:rFonts w:ascii="Times New Roman" w:eastAsia="Times New Roman" w:hAnsi="Times New Roman" w:cs="Times New Roman"/>
+          <w:color w:val="333333"/>
+          <w:sz w:val="12"/>
+          <w:szCs w:val="12"/>
+          <w:lang w:eastAsia="en-IN" w:bidi="ar-SA"/>
+        </w:rPr>
+      </w:pPr>
+    </w:p>
+    <w:p>
+      <w:pPr>
+        <w:shd w:val="clear" w:color="auto" w:fill="FFFFFF"/>
+        <w:spacing w:after="0" w:line="240" w:lineRule="auto"/>
+        <w:jc w:val="both"/>
+        <w:textAlignment w:val="baseline"/>
+        <w:rPr>
+          <w:rFonts w:ascii="Times New Roman" w:eastAsia="Times New Roman" w:hAnsi="Times New Roman" w:cs="Times New Roman"/>
+          <w:color w:val="333333"/>
+          <w:sz w:val="12"/>
+          <w:szCs w:val="12"/>
+          <w:lang w:eastAsia="en-IN" w:bidi="ar-SA"/>
+        </w:rPr>
+      </w:pPr>
+    </w:p>
+    <w:p>
+      <w:pPr>
+        <w:shd w:val="clear" w:color="auto" w:fill="FFFFFF"/>
+        <w:spacing w:after="0" w:line="240" w:lineRule="auto"/>
+        <w:jc w:val="both"/>
+        <w:textAlignment w:val="baseline"/>
+        <w:rPr>
+          <w:rFonts w:ascii="Times New Roman" w:eastAsia="Times New Roman" w:hAnsi="Times New Roman" w:cs="Times New Roman"/>
+          <w:color w:val="333333"/>
+          <w:sz w:val="8"/>
+          <w:szCs w:val="8"/>
+          <w:lang w:eastAsia="en-IN" w:bidi="ar-SA"/>
+        </w:rPr>
+      </w:pPr>
+    </w:p>
+    <w:p>
+      <w:pPr>
+        <w:pStyle w:val="ListParagraph"/>
+        <w:numPr>
+          <w:ilvl w:val="0"/>
+          <w:numId w:val="12"/>
+        </w:numPr>
+        <w:shd w:val="clear" w:color="auto" w:fill="FFFFFF"/>
+        <w:spacing w:after="0" w:line="240" w:lineRule="auto"/>
+        <w:jc w:val="right"/>
+        <w:textAlignment w:val="baseline"/>
+        <w:rPr>
+          <w:rFonts w:ascii="Times New Roman" w:eastAsia="Times New Roman" w:hAnsi="Times New Roman" w:cs="Times New Roman"/>
+          <w:b/>
+          <w:bCs/>
+          <w:color w:val="333333"/>
+          <w:sz w:val="44"/>
+          <w:szCs w:val="44"/>
+          <w:lang w:eastAsia="en-IN" w:bidi="ar-SA"/>
+        </w:rPr>
+      </w:pPr>
+      <w:r>
+        <w:rPr>
+          <w:rFonts w:ascii="Times New Roman" w:eastAsia="Times New Roman" w:hAnsi="Times New Roman" w:cs="Times New Roman"/>
+          <w:b/>
+          <w:bCs/>
+          <w:color w:val="333333"/>
+          <w:sz w:val="44"/>
+          <w:szCs w:val="44"/>
+          <w:lang w:eastAsia="en-IN" w:bidi="ar-SA"/>
+        </w:rPr>
+        <w:t xml:space="preserve"> System Design</w:t>
+      </w:r>
+    </w:p>
+    <w:p>
+      <w:pPr>
+        <w:pStyle w:val="ListParagraph"/>
+        <w:shd w:val="clear" w:color="auto" w:fill="FFFFFF"/>
+        <w:spacing w:after="0" w:line="240" w:lineRule="auto"/>
+        <w:ind w:left="1080"/>
+        <w:jc w:val="right"/>
+        <w:textAlignment w:val="baseline"/>
+        <w:rPr>
+          <w:rFonts w:ascii="Times New Roman" w:eastAsia="Times New Roman" w:hAnsi="Times New Roman" w:cs="Times New Roman"/>
+          <w:b/>
+          <w:bCs/>
+          <w:color w:val="333333"/>
+          <w:sz w:val="40"/>
+          <w:szCs w:val="40"/>
+          <w:lang w:eastAsia="en-IN" w:bidi="ar-SA"/>
+        </w:rPr>
+      </w:pPr>
+    </w:p>
+    <w:p>
+      <w:pPr>
+        <w:pStyle w:val="ListParagraph"/>
+        <w:shd w:val="clear" w:color="auto" w:fill="FFFFFF"/>
+        <w:spacing w:after="0" w:line="240" w:lineRule="auto"/>
+        <w:ind w:left="1080"/>
+        <w:jc w:val="right"/>
+        <w:textAlignment w:val="baseline"/>
+        <w:rPr>
+          <w:rFonts w:ascii="Times New Roman" w:eastAsia="Times New Roman" w:hAnsi="Times New Roman" w:cs="Times New Roman"/>
+          <w:b/>
+          <w:bCs/>
+          <w:color w:val="333333"/>
+          <w:sz w:val="40"/>
+          <w:szCs w:val="40"/>
+          <w:lang w:eastAsia="en-IN" w:bidi="ar-SA"/>
+        </w:rPr>
+      </w:pPr>
+    </w:p>
+    <w:p>
+      <w:pPr>
+        <w:pStyle w:val="ListParagraph"/>
+        <w:shd w:val="clear" w:color="auto" w:fill="FFFFFF"/>
+        <w:spacing w:after="0" w:line="240" w:lineRule="auto"/>
+        <w:ind w:left="1080"/>
+        <w:jc w:val="right"/>
+        <w:textAlignment w:val="baseline"/>
+        <w:rPr>
+          <w:rFonts w:ascii="Times New Roman" w:eastAsia="Times New Roman" w:hAnsi="Times New Roman" w:cs="Times New Roman"/>
+          <w:b/>
+          <w:bCs/>
+          <w:color w:val="333333"/>
+          <w:sz w:val="40"/>
+          <w:szCs w:val="40"/>
+          <w:lang w:eastAsia="en-IN" w:bidi="ar-SA"/>
+        </w:rPr>
+      </w:pPr>
+    </w:p>
+    <w:p>
+      <w:pPr>
+        <w:pStyle w:val="ListParagraph"/>
+        <w:numPr>
+          <w:ilvl w:val="1"/>
+          <w:numId w:val="12"/>
+        </w:numPr>
+        <w:shd w:val="clear" w:color="auto" w:fill="FFFFFF"/>
+        <w:spacing w:after="0" w:line="240" w:lineRule="auto"/>
+        <w:jc w:val="right"/>
+        <w:textAlignment w:val="baseline"/>
+        <w:rPr>
+          <w:rFonts w:ascii="Times New Roman" w:eastAsia="Times New Roman" w:hAnsi="Times New Roman" w:cs="Times New Roman"/>
+          <w:b/>
+          <w:bCs/>
+          <w:color w:val="333333"/>
+          <w:sz w:val="40"/>
+          <w:szCs w:val="40"/>
+          <w:lang w:eastAsia="en-IN" w:bidi="ar-SA"/>
+        </w:rPr>
+      </w:pPr>
+      <w:r>
+        <w:rPr>
+          <w:rFonts w:ascii="Times New Roman" w:eastAsia="Times New Roman" w:hAnsi="Times New Roman" w:cs="Times New Roman"/>
+          <w:b/>
+          <w:bCs/>
+          <w:color w:val="333333"/>
+          <w:sz w:val="40"/>
+          <w:szCs w:val="40"/>
+          <w:lang w:eastAsia="en-IN" w:bidi="ar-SA"/>
+        </w:rPr>
+        <w:t>ER Diagram</w:t>
+      </w:r>
+    </w:p>
+    <w:p>
+      <w:pPr>
+        <w:pStyle w:val="ListParagraph"/>
+        <w:shd w:val="clear" w:color="auto" w:fill="FFFFFF"/>
+        <w:spacing w:after="0" w:line="240" w:lineRule="auto"/>
+        <w:ind w:left="1800"/>
+        <w:textAlignment w:val="baseline"/>
+        <w:rPr>
+          <w:rFonts w:ascii="Times New Roman" w:eastAsia="Times New Roman" w:hAnsi="Times New Roman" w:cs="Times New Roman"/>
+          <w:b/>
+          <w:bCs/>
+          <w:color w:val="333333"/>
+          <w:sz w:val="40"/>
+          <w:szCs w:val="40"/>
+          <w:lang w:eastAsia="en-IN" w:bidi="ar-SA"/>
+        </w:rPr>
+      </w:pPr>
+    </w:p>
+    <w:p>
+      <w:pPr>
+        <w:pStyle w:val="ListParagraph"/>
+        <w:shd w:val="clear" w:color="auto" w:fill="FFFFFF"/>
+        <w:spacing w:after="0" w:line="240" w:lineRule="auto"/>
+        <w:ind w:left="1800"/>
+        <w:textAlignment w:val="baseline"/>
+        <w:rPr>
+          <w:rFonts w:ascii="Times New Roman" w:eastAsia="Times New Roman" w:hAnsi="Times New Roman" w:cs="Times New Roman"/>
+          <w:b/>
+          <w:bCs/>
+          <w:color w:val="333333"/>
+          <w:sz w:val="40"/>
+          <w:szCs w:val="40"/>
+          <w:lang w:eastAsia="en-IN" w:bidi="ar-SA"/>
+        </w:rPr>
+      </w:pPr>
+    </w:p>
+    <w:p>
+      <w:pPr>
+        <w:pStyle w:val="ListParagraph"/>
+        <w:shd w:val="clear" w:color="auto" w:fill="FFFFFF"/>
+        <w:spacing w:after="0" w:line="240" w:lineRule="auto"/>
+        <w:ind w:left="1800"/>
+        <w:textAlignment w:val="baseline"/>
+        <w:rPr>
+          <w:rFonts w:ascii="Times New Roman" w:eastAsia="Times New Roman" w:hAnsi="Times New Roman" w:cs="Times New Roman"/>
+          <w:b/>
+          <w:bCs/>
+          <w:color w:val="333333"/>
+          <w:sz w:val="8"/>
+          <w:szCs w:val="8"/>
+          <w:lang w:eastAsia="en-IN" w:bidi="ar-SA"/>
+        </w:rPr>
+      </w:pPr>
+    </w:p>
+    <w:p>
+      <w:pPr>
+        <w:shd w:val="clear" w:color="auto" w:fill="FFFFFF"/>
+        <w:spacing w:after="0" w:line="240" w:lineRule="auto"/>
+        <w:jc w:val="center"/>
+        <w:textAlignment w:val="baseline"/>
+        <w:rPr>
+          <w:rFonts w:ascii="Times New Roman" w:eastAsia="Times New Roman" w:hAnsi="Times New Roman" w:cs="Times New Roman"/>
+          <w:b/>
+          <w:bCs/>
+          <w:color w:val="333333"/>
+          <w:sz w:val="40"/>
+          <w:szCs w:val="40"/>
+          <w:lang w:eastAsia="en-IN" w:bidi="ar-SA"/>
+        </w:rPr>
+      </w:pPr>
+      <w:r>
+        <w:rPr>
+          <w:noProof/>
+        </w:rPr>
+        <w:drawing>
+          <wp:inline distT="0" distB="0" distL="0" distR="0" wp14:anchorId="42D46138" wp14:editId="1F70A5C7">
+            <wp:extent cx="5795548" cy="3382655"/>
+            <wp:effectExtent l="19050" t="19050" r="15240" b="27305"/>
+            <wp:docPr id="5" name="Picture 5"/>
+            <wp:cNvGraphicFramePr>
+              <a:graphicFrameLocks xmlns:a="http://schemas.openxmlformats.org/drawingml/2006/main" noChangeAspect="1"/>
+            </wp:cNvGraphicFramePr>
+            <a:graphic xmlns:a="http://schemas.openxmlformats.org/drawingml/2006/main">
+              <a:graphicData uri="http://schemas.openxmlformats.org/drawingml/2006/picture">
+                <pic:pic xmlns:pic="http://schemas.openxmlformats.org/drawingml/2006/picture">
+                  <pic:nvPicPr>
+                    <pic:cNvPr id="0" name="Picture 1"/>
+                    <pic:cNvPicPr>
+                      <a:picLocks noChangeAspect="1" noChangeArrowheads="1"/>
+                    </pic:cNvPicPr>
+                  </pic:nvPicPr>
+                  <pic:blipFill>
+                    <a:blip r:embed="rId12" cstate="print">
+                      <a:extLst>
+                        <a:ext uri="{28A0092B-C50C-407E-A947-70E740481C1C}">
+                          <a14:useLocalDpi xmlns:a14="http://schemas.microsoft.com/office/drawing/2010/main" val="0"/>
+                        </a:ext>
+                      </a:extLst>
+                    </a:blip>
+                    <a:srcRect/>
+                    <a:stretch>
+                      <a:fillRect/>
+                    </a:stretch>
+                  </pic:blipFill>
+                  <pic:spPr bwMode="auto">
+                    <a:xfrm>
+                      <a:off x="0" y="0"/>
+                      <a:ext cx="5835388" cy="3405908"/>
+                    </a:xfrm>
+                    <a:prstGeom prst="rect">
+                      <a:avLst/>
+                    </a:prstGeom>
+                    <a:noFill/>
+                    <a:ln w="12700">
+                      <a:solidFill>
+                        <a:schemeClr val="tx1"/>
+                      </a:solidFill>
+                    </a:ln>
+                  </pic:spPr>
+                </pic:pic>
+              </a:graphicData>
+            </a:graphic>
+          </wp:inline>
+        </w:drawing>
+      </w:r>
+    </w:p>
+    <w:p>
+      <w:pPr>
+        <w:shd w:val="clear" w:color="auto" w:fill="FFFFFF"/>
+        <w:spacing w:after="0" w:line="240" w:lineRule="auto"/>
+        <w:jc w:val="center"/>
+        <w:textAlignment w:val="baseline"/>
+        <w:rPr>
+          <w:rFonts w:ascii="Times New Roman" w:eastAsia="Times New Roman" w:hAnsi="Times New Roman" w:cs="Times New Roman"/>
+          <w:b/>
+          <w:bCs/>
+          <w:color w:val="333333"/>
+          <w:sz w:val="40"/>
+          <w:szCs w:val="40"/>
+          <w:lang w:eastAsia="en-IN" w:bidi="ar-SA"/>
+        </w:rPr>
+      </w:pPr>
+    </w:p>
+    <w:p>
+      <w:pPr>
+        <w:shd w:val="clear" w:color="auto" w:fill="FFFFFF"/>
+        <w:spacing w:after="0" w:line="276" w:lineRule="auto"/>
+        <w:jc w:val="both"/>
+        <w:textAlignment w:val="baseline"/>
+        <w:rPr>
+          <w:rFonts w:ascii="Times New Roman" w:eastAsia="Times New Roman" w:hAnsi="Times New Roman" w:cs="Times New Roman"/>
+          <w:color w:val="333333"/>
+          <w:sz w:val="32"/>
+          <w:szCs w:val="32"/>
+          <w:lang w:eastAsia="en-IN" w:bidi="ar-SA"/>
+        </w:rPr>
+      </w:pPr>
+    </w:p>
+    <w:p>
+      <w:pPr>
         <w:pStyle w:val="NormalWeb"/>
         <w:shd w:val="clear" w:color="auto" w:fill="FFFFFF"/>
         <w:spacing w:before="0" w:beforeAutospacing="0" w:after="225" w:afterAutospacing="0" w:line="480" w:lineRule="atLeast"/>
@@ -7275,13 +7725,1531 @@
         <w:pStyle w:val="NormalWeb"/>
         <w:shd w:val="clear" w:color="auto" w:fill="FFFFFF"/>
         <w:spacing w:before="0" w:beforeAutospacing="0" w:after="225" w:afterAutospacing="0" w:line="480" w:lineRule="atLeast"/>
-        <w:ind w:left="1080"/>
         <w:jc w:val="both"/>
         <w:textAlignment w:val="baseline"/>
         <w:rPr>
           <w:color w:val="000000"/>
           <w:sz w:val="32"/>
           <w:szCs w:val="32"/>
+        </w:rPr>
+      </w:pPr>
+    </w:p>
+    <w:p>
+      <w:pPr>
+        <w:pStyle w:val="NormalWeb"/>
+        <w:shd w:val="clear" w:color="auto" w:fill="FFFFFF"/>
+        <w:spacing w:before="0" w:beforeAutospacing="0" w:after="225" w:afterAutospacing="0" w:line="480" w:lineRule="atLeast"/>
+        <w:jc w:val="both"/>
+        <w:textAlignment w:val="baseline"/>
+        <w:rPr>
+          <w:color w:val="000000"/>
+          <w:sz w:val="32"/>
+          <w:szCs w:val="32"/>
+        </w:rPr>
+      </w:pPr>
+    </w:p>
+    <w:p>
+      <w:pPr>
+        <w:pStyle w:val="NormalWeb"/>
+        <w:shd w:val="clear" w:color="auto" w:fill="FFFFFF"/>
+        <w:spacing w:before="0" w:beforeAutospacing="0" w:after="225" w:afterAutospacing="0" w:line="480" w:lineRule="atLeast"/>
+        <w:jc w:val="both"/>
+        <w:textAlignment w:val="baseline"/>
+        <w:rPr>
+          <w:color w:val="000000"/>
+          <w:sz w:val="4"/>
+          <w:szCs w:val="4"/>
+        </w:rPr>
+      </w:pPr>
+    </w:p>
+    <w:p>
+      <w:pPr>
+        <w:pStyle w:val="NormalWeb"/>
+        <w:shd w:val="clear" w:color="auto" w:fill="FFFFFF"/>
+        <w:spacing w:before="0" w:beforeAutospacing="0" w:after="225" w:afterAutospacing="0"/>
+        <w:jc w:val="both"/>
+        <w:textAlignment w:val="baseline"/>
+        <w:rPr>
+          <w:color w:val="000000"/>
+          <w:sz w:val="4"/>
+          <w:szCs w:val="4"/>
+        </w:rPr>
+      </w:pPr>
+    </w:p>
+    <w:p>
+      <w:pPr>
+        <w:pStyle w:val="NormalWeb"/>
+        <w:shd w:val="clear" w:color="auto" w:fill="FFFFFF"/>
+        <w:spacing w:before="0" w:beforeAutospacing="0" w:after="225" w:afterAutospacing="0"/>
+        <w:jc w:val="both"/>
+        <w:textAlignment w:val="baseline"/>
+        <w:rPr>
+          <w:color w:val="000000"/>
+          <w:sz w:val="4"/>
+          <w:szCs w:val="4"/>
+        </w:rPr>
+      </w:pPr>
+    </w:p>
+    <w:p>
+      <w:pPr>
+        <w:pStyle w:val="NormalWeb"/>
+        <w:numPr>
+          <w:ilvl w:val="1"/>
+          <w:numId w:val="12"/>
+        </w:numPr>
+        <w:shd w:val="clear" w:color="auto" w:fill="FFFFFF"/>
+        <w:spacing w:before="0" w:beforeAutospacing="0" w:after="225" w:afterAutospacing="0" w:line="480" w:lineRule="atLeast"/>
+        <w:jc w:val="right"/>
+        <w:textAlignment w:val="baseline"/>
+        <w:rPr>
+          <w:b/>
+          <w:bCs/>
+          <w:color w:val="000000"/>
+          <w:sz w:val="40"/>
+          <w:szCs w:val="40"/>
+        </w:rPr>
+      </w:pPr>
+      <w:r>
+        <w:rPr>
+          <w:b/>
+          <w:bCs/>
+          <w:color w:val="000000"/>
+          <w:sz w:val="40"/>
+          <w:szCs w:val="40"/>
+        </w:rPr>
+        <w:t>Use Case Diagram</w:t>
+      </w:r>
+    </w:p>
+    <w:p>
+      <w:pPr>
+        <w:pStyle w:val="NormalWeb"/>
+        <w:shd w:val="clear" w:color="auto" w:fill="FFFFFF"/>
+        <w:spacing w:before="0" w:beforeAutospacing="0" w:after="225" w:afterAutospacing="0" w:line="480" w:lineRule="atLeast"/>
+        <w:jc w:val="right"/>
+        <w:textAlignment w:val="baseline"/>
+        <w:rPr>
+          <w:b/>
+          <w:bCs/>
+          <w:color w:val="000000"/>
+          <w:sz w:val="40"/>
+          <w:szCs w:val="40"/>
+        </w:rPr>
+      </w:pPr>
+    </w:p>
+    <w:p>
+      <w:pPr>
+        <w:pStyle w:val="NormalWeb"/>
+        <w:shd w:val="clear" w:color="auto" w:fill="FFFFFF"/>
+        <w:spacing w:before="0" w:beforeAutospacing="0" w:after="225" w:afterAutospacing="0"/>
+        <w:jc w:val="right"/>
+        <w:textAlignment w:val="baseline"/>
+        <w:rPr>
+          <w:color w:val="000000"/>
+          <w:sz w:val="22"/>
+          <w:szCs w:val="22"/>
+        </w:rPr>
+      </w:pPr>
+    </w:p>
+    <w:p>
+      <w:pPr>
+        <w:pStyle w:val="NormalWeb"/>
+        <w:numPr>
+          <w:ilvl w:val="2"/>
+          <w:numId w:val="12"/>
+        </w:numPr>
+        <w:shd w:val="clear" w:color="auto" w:fill="FFFFFF"/>
+        <w:spacing w:before="0" w:beforeAutospacing="0" w:after="225" w:afterAutospacing="0" w:line="480" w:lineRule="atLeast"/>
+        <w:jc w:val="right"/>
+        <w:textAlignment w:val="baseline"/>
+        <w:rPr>
+          <w:b/>
+          <w:bCs/>
+          <w:color w:val="000000"/>
+          <w:sz w:val="36"/>
+          <w:szCs w:val="36"/>
+        </w:rPr>
+      </w:pPr>
+      <w:r>
+        <w:rPr>
+          <w:b/>
+          <w:bCs/>
+          <w:color w:val="000000"/>
+          <w:sz w:val="36"/>
+          <w:szCs w:val="36"/>
+        </w:rPr>
+        <w:t>Employee</w:t>
+      </w:r>
+    </w:p>
+    <w:p>
+      <w:pPr>
+        <w:pStyle w:val="NormalWeb"/>
+        <w:shd w:val="clear" w:color="auto" w:fill="FFFFFF"/>
+        <w:spacing w:before="0" w:beforeAutospacing="0" w:after="225" w:afterAutospacing="0" w:line="480" w:lineRule="atLeast"/>
+        <w:textAlignment w:val="baseline"/>
+        <w:rPr>
+          <w:b/>
+          <w:bCs/>
+          <w:color w:val="000000"/>
+          <w:sz w:val="40"/>
+          <w:szCs w:val="40"/>
+        </w:rPr>
+      </w:pPr>
+    </w:p>
+    <w:p>
+      <w:pPr>
+        <w:pStyle w:val="NormalWeb"/>
+        <w:shd w:val="clear" w:color="auto" w:fill="FFFFFF"/>
+        <w:spacing w:before="0" w:beforeAutospacing="0" w:after="225" w:afterAutospacing="0" w:line="480" w:lineRule="atLeast"/>
+        <w:jc w:val="center"/>
+        <w:textAlignment w:val="baseline"/>
+        <w:rPr>
+          <w:b/>
+          <w:bCs/>
+          <w:color w:val="000000"/>
+          <w:sz w:val="40"/>
+          <w:szCs w:val="40"/>
+        </w:rPr>
+      </w:pPr>
+      <w:r>
+        <w:rPr>
+          <w:noProof/>
+        </w:rPr>
+        <w:drawing>
+          <wp:inline distT="0" distB="0" distL="0" distR="0" wp14:anchorId="18FFD072" wp14:editId="46AFD79A">
+            <wp:extent cx="5731510" cy="5548630"/>
+            <wp:effectExtent l="19050" t="19050" r="21590" b="13970"/>
+            <wp:docPr id="8" name="Picture 8"/>
+            <wp:cNvGraphicFramePr>
+              <a:graphicFrameLocks xmlns:a="http://schemas.openxmlformats.org/drawingml/2006/main" noChangeAspect="1"/>
+            </wp:cNvGraphicFramePr>
+            <a:graphic xmlns:a="http://schemas.openxmlformats.org/drawingml/2006/main">
+              <a:graphicData uri="http://schemas.openxmlformats.org/drawingml/2006/picture">
+                <pic:pic xmlns:pic="http://schemas.openxmlformats.org/drawingml/2006/picture">
+                  <pic:nvPicPr>
+                    <pic:cNvPr id="0" name="Picture 5"/>
+                    <pic:cNvPicPr>
+                      <a:picLocks noChangeAspect="1" noChangeArrowheads="1"/>
+                    </pic:cNvPicPr>
+                  </pic:nvPicPr>
+                  <pic:blipFill>
+                    <a:blip r:embed="rId13" cstate="print">
+                      <a:extLst>
+                        <a:ext uri="{28A0092B-C50C-407E-A947-70E740481C1C}">
+                          <a14:useLocalDpi xmlns:a14="http://schemas.microsoft.com/office/drawing/2010/main" val="0"/>
+                        </a:ext>
+                      </a:extLst>
+                    </a:blip>
+                    <a:srcRect/>
+                    <a:stretch>
+                      <a:fillRect/>
+                    </a:stretch>
+                  </pic:blipFill>
+                  <pic:spPr bwMode="auto">
+                    <a:xfrm>
+                      <a:off x="0" y="0"/>
+                      <a:ext cx="5731510" cy="5548630"/>
+                    </a:xfrm>
+                    <a:prstGeom prst="rect">
+                      <a:avLst/>
+                    </a:prstGeom>
+                    <a:noFill/>
+                    <a:ln w="12700">
+                      <a:solidFill>
+                        <a:schemeClr val="tx1"/>
+                      </a:solidFill>
+                    </a:ln>
+                  </pic:spPr>
+                </pic:pic>
+              </a:graphicData>
+            </a:graphic>
+          </wp:inline>
+        </w:drawing>
+      </w:r>
+    </w:p>
+    <w:p>
+      <w:pPr>
+        <w:pStyle w:val="NormalWeb"/>
+        <w:shd w:val="clear" w:color="auto" w:fill="FFFFFF"/>
+        <w:spacing w:before="0" w:beforeAutospacing="0" w:after="225" w:afterAutospacing="0" w:line="480" w:lineRule="atLeast"/>
+        <w:jc w:val="center"/>
+        <w:textAlignment w:val="baseline"/>
+        <w:rPr>
+          <w:b/>
+          <w:bCs/>
+          <w:color w:val="000000"/>
+          <w:sz w:val="40"/>
+          <w:szCs w:val="40"/>
+        </w:rPr>
+      </w:pPr>
+    </w:p>
+    <w:p>
+      <w:pPr>
+        <w:pStyle w:val="NormalWeb"/>
+        <w:shd w:val="clear" w:color="auto" w:fill="FFFFFF"/>
+        <w:spacing w:before="0" w:beforeAutospacing="0" w:after="225" w:afterAutospacing="0"/>
+        <w:jc w:val="center"/>
+        <w:textAlignment w:val="baseline"/>
+        <w:rPr>
+          <w:b/>
+          <w:bCs/>
+          <w:color w:val="000000"/>
+          <w:sz w:val="10"/>
+          <w:szCs w:val="10"/>
+        </w:rPr>
+      </w:pPr>
+    </w:p>
+    <w:p>
+      <w:pPr>
+        <w:pStyle w:val="NormalWeb"/>
+        <w:shd w:val="clear" w:color="auto" w:fill="FFFFFF"/>
+        <w:spacing w:before="0" w:beforeAutospacing="0" w:after="225" w:afterAutospacing="0"/>
+        <w:jc w:val="center"/>
+        <w:textAlignment w:val="baseline"/>
+        <w:rPr>
+          <w:b/>
+          <w:bCs/>
+          <w:color w:val="000000"/>
+          <w:sz w:val="4"/>
+          <w:szCs w:val="4"/>
+        </w:rPr>
+      </w:pPr>
+    </w:p>
+    <w:p>
+      <w:pPr>
+        <w:pStyle w:val="NormalWeb"/>
+        <w:numPr>
+          <w:ilvl w:val="2"/>
+          <w:numId w:val="12"/>
+        </w:numPr>
+        <w:shd w:val="clear" w:color="auto" w:fill="FFFFFF"/>
+        <w:spacing w:before="0" w:beforeAutospacing="0" w:after="225" w:afterAutospacing="0" w:line="480" w:lineRule="atLeast"/>
+        <w:jc w:val="right"/>
+        <w:textAlignment w:val="baseline"/>
+        <w:rPr>
+          <w:b/>
+          <w:bCs/>
+          <w:color w:val="000000"/>
+          <w:sz w:val="36"/>
+          <w:szCs w:val="36"/>
+        </w:rPr>
+      </w:pPr>
+      <w:r>
+        <w:rPr>
+          <w:b/>
+          <w:bCs/>
+          <w:color w:val="000000"/>
+          <w:sz w:val="36"/>
+          <w:szCs w:val="36"/>
+        </w:rPr>
+        <w:t>H.O.D and H.R</w:t>
+      </w:r>
+    </w:p>
+    <w:p>
+      <w:pPr>
+        <w:pStyle w:val="NormalWeb"/>
+        <w:shd w:val="clear" w:color="auto" w:fill="FFFFFF"/>
+        <w:spacing w:before="0" w:beforeAutospacing="0" w:after="225" w:afterAutospacing="0" w:line="480" w:lineRule="atLeast"/>
+        <w:ind w:left="2520"/>
+        <w:textAlignment w:val="baseline"/>
+        <w:rPr>
+          <w:b/>
+          <w:bCs/>
+          <w:color w:val="000000"/>
+          <w:sz w:val="40"/>
+          <w:szCs w:val="40"/>
+        </w:rPr>
+      </w:pPr>
+    </w:p>
+    <w:p>
+      <w:pPr>
+        <w:pStyle w:val="NormalWeb"/>
+        <w:shd w:val="clear" w:color="auto" w:fill="FFFFFF"/>
+        <w:spacing w:before="0" w:beforeAutospacing="0" w:after="225" w:afterAutospacing="0" w:line="480" w:lineRule="atLeast"/>
+        <w:jc w:val="center"/>
+        <w:textAlignment w:val="baseline"/>
+        <w:rPr>
+          <w:b/>
+          <w:bCs/>
+          <w:color w:val="000000"/>
+          <w:sz w:val="40"/>
+          <w:szCs w:val="40"/>
+        </w:rPr>
+      </w:pPr>
+      <w:r>
+        <w:rPr>
+          <w:noProof/>
+        </w:rPr>
+        <w:drawing>
+          <wp:inline distT="0" distB="0" distL="0" distR="0" wp14:anchorId="7579CC87" wp14:editId="27783AD1">
+            <wp:extent cx="5335270" cy="7122626"/>
+            <wp:effectExtent l="19050" t="19050" r="17780" b="21590"/>
+            <wp:docPr id="7" name="Picture 7"/>
+            <wp:cNvGraphicFramePr>
+              <a:graphicFrameLocks xmlns:a="http://schemas.openxmlformats.org/drawingml/2006/main" noChangeAspect="1"/>
+            </wp:cNvGraphicFramePr>
+            <a:graphic xmlns:a="http://schemas.openxmlformats.org/drawingml/2006/main">
+              <a:graphicData uri="http://schemas.openxmlformats.org/drawingml/2006/picture">
+                <pic:pic xmlns:pic="http://schemas.openxmlformats.org/drawingml/2006/picture">
+                  <pic:nvPicPr>
+                    <pic:cNvPr id="0" name="Picture 3"/>
+                    <pic:cNvPicPr>
+                      <a:picLocks noChangeAspect="1" noChangeArrowheads="1"/>
+                    </pic:cNvPicPr>
+                  </pic:nvPicPr>
+                  <pic:blipFill>
+                    <a:blip r:embed="rId14" cstate="print">
+                      <a:extLst>
+                        <a:ext uri="{28A0092B-C50C-407E-A947-70E740481C1C}">
+                          <a14:useLocalDpi xmlns:a14="http://schemas.microsoft.com/office/drawing/2010/main" val="0"/>
+                        </a:ext>
+                      </a:extLst>
+                    </a:blip>
+                    <a:srcRect/>
+                    <a:stretch>
+                      <a:fillRect/>
+                    </a:stretch>
+                  </pic:blipFill>
+                  <pic:spPr bwMode="auto">
+                    <a:xfrm>
+                      <a:off x="0" y="0"/>
+                      <a:ext cx="5369327" cy="7168092"/>
+                    </a:xfrm>
+                    <a:prstGeom prst="rect">
+                      <a:avLst/>
+                    </a:prstGeom>
+                    <a:noFill/>
+                    <a:ln w="12700">
+                      <a:solidFill>
+                        <a:schemeClr val="tx1"/>
+                      </a:solidFill>
+                    </a:ln>
+                  </pic:spPr>
+                </pic:pic>
+              </a:graphicData>
+            </a:graphic>
+          </wp:inline>
+        </w:drawing>
+      </w:r>
+    </w:p>
+    <w:p>
+      <w:pPr>
+        <w:pStyle w:val="NormalWeb"/>
+        <w:shd w:val="clear" w:color="auto" w:fill="FFFFFF"/>
+        <w:spacing w:before="0" w:beforeAutospacing="0" w:after="225" w:afterAutospacing="0"/>
+        <w:jc w:val="center"/>
+        <w:textAlignment w:val="baseline"/>
+        <w:rPr>
+          <w:b/>
+          <w:bCs/>
+          <w:color w:val="000000"/>
+          <w:sz w:val="4"/>
+          <w:szCs w:val="4"/>
+        </w:rPr>
+      </w:pPr>
+    </w:p>
+    <w:p>
+      <w:pPr>
+        <w:pStyle w:val="NormalWeb"/>
+        <w:shd w:val="clear" w:color="auto" w:fill="FFFFFF"/>
+        <w:spacing w:before="0" w:beforeAutospacing="0" w:after="225" w:afterAutospacing="0"/>
+        <w:jc w:val="center"/>
+        <w:textAlignment w:val="baseline"/>
+        <w:rPr>
+          <w:b/>
+          <w:bCs/>
+          <w:color w:val="000000"/>
+          <w:sz w:val="4"/>
+          <w:szCs w:val="4"/>
+        </w:rPr>
+      </w:pPr>
+      <w:r>
+        <w:rPr>
+          <w:b/>
+          <w:bCs/>
+          <w:color w:val="000000"/>
+          <w:sz w:val="4"/>
+          <w:szCs w:val="4"/>
+        </w:rPr>
+        <w:t>\</w:t>
+      </w:r>
+    </w:p>
+    <w:p>
+      <w:pPr>
+        <w:pStyle w:val="NormalWeb"/>
+        <w:shd w:val="clear" w:color="auto" w:fill="FFFFFF"/>
+        <w:spacing w:before="0" w:beforeAutospacing="0" w:after="225" w:afterAutospacing="0"/>
+        <w:jc w:val="center"/>
+        <w:textAlignment w:val="baseline"/>
+        <w:rPr>
+          <w:b/>
+          <w:bCs/>
+          <w:color w:val="000000"/>
+          <w:sz w:val="4"/>
+          <w:szCs w:val="4"/>
+        </w:rPr>
+      </w:pPr>
+    </w:p>
+    <w:p>
+      <w:pPr>
+        <w:pStyle w:val="NormalWeb"/>
+        <w:numPr>
+          <w:ilvl w:val="1"/>
+          <w:numId w:val="12"/>
+        </w:numPr>
+        <w:shd w:val="clear" w:color="auto" w:fill="FFFFFF"/>
+        <w:spacing w:before="0" w:beforeAutospacing="0" w:after="225" w:afterAutospacing="0" w:line="480" w:lineRule="atLeast"/>
+        <w:jc w:val="right"/>
+        <w:textAlignment w:val="baseline"/>
+        <w:rPr>
+          <w:b/>
+          <w:bCs/>
+          <w:color w:val="000000"/>
+          <w:sz w:val="40"/>
+          <w:szCs w:val="40"/>
+        </w:rPr>
+      </w:pPr>
+      <w:r>
+        <w:rPr>
+          <w:b/>
+          <w:bCs/>
+          <w:color w:val="000000"/>
+          <w:sz w:val="40"/>
+          <w:szCs w:val="40"/>
+        </w:rPr>
+        <w:t>Class Diagram</w:t>
+      </w:r>
+    </w:p>
+    <w:p>
+      <w:pPr>
+        <w:pStyle w:val="NormalWeb"/>
+        <w:shd w:val="clear" w:color="auto" w:fill="FFFFFF"/>
+        <w:spacing w:before="0" w:beforeAutospacing="0" w:after="225" w:afterAutospacing="0" w:line="480" w:lineRule="atLeast"/>
+        <w:jc w:val="center"/>
+        <w:textAlignment w:val="baseline"/>
+        <w:rPr>
+          <w:b/>
+          <w:bCs/>
+          <w:color w:val="000000"/>
+          <w:sz w:val="40"/>
+          <w:szCs w:val="40"/>
+        </w:rPr>
+      </w:pPr>
+    </w:p>
+    <w:p>
+      <w:pPr>
+        <w:pStyle w:val="NormalWeb"/>
+        <w:shd w:val="clear" w:color="auto" w:fill="FFFFFF"/>
+        <w:spacing w:before="0" w:beforeAutospacing="0" w:after="225" w:afterAutospacing="0" w:line="480" w:lineRule="atLeast"/>
+        <w:jc w:val="center"/>
+        <w:textAlignment w:val="baseline"/>
+        <w:rPr>
+          <w:b/>
+          <w:bCs/>
+          <w:color w:val="000000"/>
+          <w:sz w:val="40"/>
+          <w:szCs w:val="40"/>
+        </w:rPr>
+      </w:pPr>
+      <w:r>
+        <w:rPr>
+          <w:noProof/>
+        </w:rPr>
+        <w:drawing>
+          <wp:inline distT="0" distB="0" distL="0" distR="0" wp14:anchorId="411CDE66" wp14:editId="629B5030">
+            <wp:extent cx="5787811" cy="6266815"/>
+            <wp:effectExtent l="19050" t="19050" r="22860" b="19685"/>
+            <wp:docPr id="9" name="Picture 9"/>
+            <wp:cNvGraphicFramePr>
+              <a:graphicFrameLocks xmlns:a="http://schemas.openxmlformats.org/drawingml/2006/main" noChangeAspect="1"/>
+            </wp:cNvGraphicFramePr>
+            <a:graphic xmlns:a="http://schemas.openxmlformats.org/drawingml/2006/main">
+              <a:graphicData uri="http://schemas.openxmlformats.org/drawingml/2006/picture">
+                <pic:pic xmlns:pic="http://schemas.openxmlformats.org/drawingml/2006/picture">
+                  <pic:nvPicPr>
+                    <pic:cNvPr id="0" name="Picture 7"/>
+                    <pic:cNvPicPr>
+                      <a:picLocks noChangeAspect="1" noChangeArrowheads="1"/>
+                    </pic:cNvPicPr>
+                  </pic:nvPicPr>
+                  <pic:blipFill>
+                    <a:blip r:embed="rId15" cstate="print">
+                      <a:extLst>
+                        <a:ext uri="{28A0092B-C50C-407E-A947-70E740481C1C}">
+                          <a14:useLocalDpi xmlns:a14="http://schemas.microsoft.com/office/drawing/2010/main" val="0"/>
+                        </a:ext>
+                      </a:extLst>
+                    </a:blip>
+                    <a:srcRect/>
+                    <a:stretch>
+                      <a:fillRect/>
+                    </a:stretch>
+                  </pic:blipFill>
+                  <pic:spPr bwMode="auto">
+                    <a:xfrm>
+                      <a:off x="0" y="0"/>
+                      <a:ext cx="5792375" cy="6271757"/>
+                    </a:xfrm>
+                    <a:prstGeom prst="rect">
+                      <a:avLst/>
+                    </a:prstGeom>
+                    <a:noFill/>
+                    <a:ln w="12700">
+                      <a:solidFill>
+                        <a:schemeClr val="tx1"/>
+                      </a:solidFill>
+                    </a:ln>
+                  </pic:spPr>
+                </pic:pic>
+              </a:graphicData>
+            </a:graphic>
+          </wp:inline>
+        </w:drawing>
+      </w:r>
+    </w:p>
+    <w:p>
+      <w:pPr>
+        <w:pStyle w:val="NormalWeb"/>
+        <w:shd w:val="clear" w:color="auto" w:fill="FFFFFF"/>
+        <w:spacing w:before="0" w:beforeAutospacing="0" w:after="225" w:afterAutospacing="0" w:line="480" w:lineRule="atLeast"/>
+        <w:jc w:val="center"/>
+        <w:textAlignment w:val="baseline"/>
+        <w:rPr>
+          <w:b/>
+          <w:bCs/>
+          <w:color w:val="000000"/>
+          <w:sz w:val="40"/>
+          <w:szCs w:val="40"/>
+        </w:rPr>
+      </w:pPr>
+    </w:p>
+    <w:p>
+      <w:pPr>
+        <w:pStyle w:val="NormalWeb"/>
+        <w:shd w:val="clear" w:color="auto" w:fill="FFFFFF"/>
+        <w:spacing w:before="0" w:beforeAutospacing="0" w:after="225" w:afterAutospacing="0" w:line="480" w:lineRule="atLeast"/>
+        <w:jc w:val="center"/>
+        <w:textAlignment w:val="baseline"/>
+        <w:rPr>
+          <w:b/>
+          <w:bCs/>
+          <w:color w:val="000000"/>
+          <w:sz w:val="40"/>
+          <w:szCs w:val="40"/>
+        </w:rPr>
+      </w:pPr>
+    </w:p>
+    <w:p>
+      <w:pPr>
+        <w:pStyle w:val="NormalWeb"/>
+        <w:shd w:val="clear" w:color="auto" w:fill="FFFFFF"/>
+        <w:spacing w:before="0" w:beforeAutospacing="0" w:after="225" w:afterAutospacing="0"/>
+        <w:jc w:val="right"/>
+        <w:textAlignment w:val="baseline"/>
+        <w:rPr>
+          <w:b/>
+          <w:bCs/>
+          <w:color w:val="000000"/>
+          <w:sz w:val="4"/>
+          <w:szCs w:val="4"/>
+        </w:rPr>
+      </w:pPr>
+    </w:p>
+    <w:p>
+      <w:pPr>
+        <w:pStyle w:val="NormalWeb"/>
+        <w:shd w:val="clear" w:color="auto" w:fill="FFFFFF"/>
+        <w:spacing w:before="0" w:beforeAutospacing="0" w:after="225" w:afterAutospacing="0"/>
+        <w:jc w:val="right"/>
+        <w:textAlignment w:val="baseline"/>
+        <w:rPr>
+          <w:b/>
+          <w:bCs/>
+          <w:color w:val="000000"/>
+          <w:sz w:val="4"/>
+          <w:szCs w:val="4"/>
+        </w:rPr>
+      </w:pPr>
+    </w:p>
+    <w:p>
+      <w:pPr>
+        <w:pStyle w:val="NormalWeb"/>
+        <w:shd w:val="clear" w:color="auto" w:fill="FFFFFF"/>
+        <w:spacing w:before="0" w:beforeAutospacing="0" w:after="225" w:afterAutospacing="0"/>
+        <w:jc w:val="right"/>
+        <w:textAlignment w:val="baseline"/>
+        <w:rPr>
+          <w:b/>
+          <w:bCs/>
+          <w:color w:val="000000"/>
+          <w:sz w:val="4"/>
+          <w:szCs w:val="4"/>
+        </w:rPr>
+      </w:pPr>
+    </w:p>
+    <w:p>
+      <w:pPr>
+        <w:pStyle w:val="NormalWeb"/>
+        <w:numPr>
+          <w:ilvl w:val="1"/>
+          <w:numId w:val="12"/>
+        </w:numPr>
+        <w:shd w:val="clear" w:color="auto" w:fill="FFFFFF"/>
+        <w:spacing w:before="0" w:beforeAutospacing="0" w:after="225" w:afterAutospacing="0" w:line="480" w:lineRule="atLeast"/>
+        <w:jc w:val="right"/>
+        <w:textAlignment w:val="baseline"/>
+        <w:rPr>
+          <w:b/>
+          <w:bCs/>
+          <w:color w:val="000000"/>
+          <w:sz w:val="40"/>
+          <w:szCs w:val="40"/>
+        </w:rPr>
+      </w:pPr>
+      <w:r>
+        <w:rPr>
+          <w:b/>
+          <w:bCs/>
+          <w:color w:val="000000"/>
+          <w:sz w:val="40"/>
+          <w:szCs w:val="40"/>
+        </w:rPr>
+        <w:t>Activity Diagram</w:t>
+      </w:r>
+    </w:p>
+    <w:p>
+      <w:pPr>
+        <w:pStyle w:val="NormalWeb"/>
+        <w:shd w:val="clear" w:color="auto" w:fill="FFFFFF"/>
+        <w:spacing w:before="0" w:beforeAutospacing="0" w:after="225" w:afterAutospacing="0" w:line="480" w:lineRule="atLeast"/>
+        <w:jc w:val="center"/>
+        <w:textAlignment w:val="baseline"/>
+        <w:rPr>
+          <w:b/>
+          <w:bCs/>
+          <w:color w:val="000000"/>
+          <w:sz w:val="40"/>
+          <w:szCs w:val="40"/>
+        </w:rPr>
+      </w:pPr>
+    </w:p>
+    <w:p>
+      <w:pPr>
+        <w:pStyle w:val="NormalWeb"/>
+        <w:shd w:val="clear" w:color="auto" w:fill="FFFFFF"/>
+        <w:spacing w:before="0" w:beforeAutospacing="0" w:after="225" w:afterAutospacing="0" w:line="480" w:lineRule="atLeast"/>
+        <w:jc w:val="center"/>
+        <w:textAlignment w:val="baseline"/>
+        <w:rPr>
+          <w:sz w:val="32"/>
+          <w:szCs w:val="32"/>
+        </w:rPr>
+      </w:pPr>
+      <w:r>
+        <w:rPr>
+          <w:noProof/>
+        </w:rPr>
+        <w:drawing>
+          <wp:inline distT="0" distB="0" distL="0" distR="0" wp14:anchorId="4BB1704D" wp14:editId="71FA9B7B">
+            <wp:extent cx="5483783" cy="4947920"/>
+            <wp:effectExtent l="19050" t="19050" r="22225" b="24130"/>
+            <wp:docPr id="10" name="Picture 10"/>
+            <wp:cNvGraphicFramePr>
+              <a:graphicFrameLocks xmlns:a="http://schemas.openxmlformats.org/drawingml/2006/main" noChangeAspect="1"/>
+            </wp:cNvGraphicFramePr>
+            <a:graphic xmlns:a="http://schemas.openxmlformats.org/drawingml/2006/main">
+              <a:graphicData uri="http://schemas.openxmlformats.org/drawingml/2006/picture">
+                <pic:pic xmlns:pic="http://schemas.openxmlformats.org/drawingml/2006/picture">
+                  <pic:nvPicPr>
+                    <pic:cNvPr id="0" name="Picture 9"/>
+                    <pic:cNvPicPr>
+                      <a:picLocks noChangeAspect="1" noChangeArrowheads="1"/>
+                    </pic:cNvPicPr>
+                  </pic:nvPicPr>
+                  <pic:blipFill>
+                    <a:blip r:embed="rId16" cstate="print">
+                      <a:extLst>
+                        <a:ext uri="{28A0092B-C50C-407E-A947-70E740481C1C}">
+                          <a14:useLocalDpi xmlns:a14="http://schemas.microsoft.com/office/drawing/2010/main" val="0"/>
+                        </a:ext>
+                      </a:extLst>
+                    </a:blip>
+                    <a:srcRect/>
+                    <a:stretch>
+                      <a:fillRect/>
+                    </a:stretch>
+                  </pic:blipFill>
+                  <pic:spPr bwMode="auto">
+                    <a:xfrm>
+                      <a:off x="0" y="0"/>
+                      <a:ext cx="5487217" cy="4951019"/>
+                    </a:xfrm>
+                    <a:prstGeom prst="rect">
+                      <a:avLst/>
+                    </a:prstGeom>
+                    <a:noFill/>
+                    <a:ln w="12700">
+                      <a:solidFill>
+                        <a:schemeClr val="tx1"/>
+                      </a:solidFill>
+                    </a:ln>
+                  </pic:spPr>
+                </pic:pic>
+              </a:graphicData>
+            </a:graphic>
+          </wp:inline>
+        </w:drawing>
+      </w:r>
+    </w:p>
+    <w:p>
+      <w:pPr>
+        <w:pStyle w:val="NormalWeb"/>
+        <w:shd w:val="clear" w:color="auto" w:fill="FFFFFF"/>
+        <w:spacing w:before="0" w:beforeAutospacing="0" w:after="225" w:afterAutospacing="0" w:line="480" w:lineRule="atLeast"/>
+        <w:jc w:val="center"/>
+        <w:textAlignment w:val="baseline"/>
+        <w:rPr>
+          <w:sz w:val="32"/>
+          <w:szCs w:val="32"/>
+        </w:rPr>
+      </w:pPr>
+    </w:p>
+    <w:p>
+      <w:pPr>
+        <w:pStyle w:val="NormalWeb"/>
+        <w:shd w:val="clear" w:color="auto" w:fill="FFFFFF"/>
+        <w:spacing w:before="0" w:beforeAutospacing="0" w:after="225" w:afterAutospacing="0" w:line="480" w:lineRule="atLeast"/>
+        <w:jc w:val="center"/>
+        <w:textAlignment w:val="baseline"/>
+        <w:rPr>
+          <w:b/>
+          <w:bCs/>
+          <w:sz w:val="40"/>
+          <w:szCs w:val="40"/>
+        </w:rPr>
+      </w:pPr>
+    </w:p>
+    <w:p>
+      <w:pPr>
+        <w:pStyle w:val="NormalWeb"/>
+        <w:shd w:val="clear" w:color="auto" w:fill="FFFFFF"/>
+        <w:spacing w:before="0" w:beforeAutospacing="0" w:after="225" w:afterAutospacing="0" w:line="480" w:lineRule="atLeast"/>
+        <w:jc w:val="center"/>
+        <w:textAlignment w:val="baseline"/>
+        <w:rPr>
+          <w:b/>
+          <w:bCs/>
+          <w:sz w:val="40"/>
+          <w:szCs w:val="40"/>
+        </w:rPr>
+      </w:pPr>
+    </w:p>
+    <w:p>
+      <w:pPr>
+        <w:pStyle w:val="NormalWeb"/>
+        <w:shd w:val="clear" w:color="auto" w:fill="FFFFFF"/>
+        <w:spacing w:before="0" w:beforeAutospacing="0" w:after="225" w:afterAutospacing="0" w:line="480" w:lineRule="atLeast"/>
+        <w:jc w:val="center"/>
+        <w:textAlignment w:val="baseline"/>
+        <w:rPr>
+          <w:b/>
+          <w:bCs/>
+          <w:sz w:val="40"/>
+          <w:szCs w:val="40"/>
+        </w:rPr>
+      </w:pPr>
+    </w:p>
+    <w:p>
+      <w:pPr>
+        <w:pStyle w:val="NormalWeb"/>
+        <w:shd w:val="clear" w:color="auto" w:fill="FFFFFF"/>
+        <w:spacing w:before="0" w:beforeAutospacing="0" w:after="225" w:afterAutospacing="0" w:line="480" w:lineRule="atLeast"/>
+        <w:jc w:val="center"/>
+        <w:textAlignment w:val="baseline"/>
+        <w:rPr>
+          <w:b/>
+          <w:bCs/>
+          <w:sz w:val="40"/>
+          <w:szCs w:val="40"/>
+        </w:rPr>
+      </w:pPr>
+    </w:p>
+    <w:p>
+      <w:pPr>
+        <w:pStyle w:val="NormalWeb"/>
+        <w:shd w:val="clear" w:color="auto" w:fill="FFFFFF"/>
+        <w:spacing w:before="0" w:beforeAutospacing="0" w:after="225" w:afterAutospacing="0"/>
+        <w:jc w:val="center"/>
+        <w:textAlignment w:val="baseline"/>
+        <w:rPr>
+          <w:b/>
+          <w:bCs/>
+          <w:sz w:val="4"/>
+          <w:szCs w:val="4"/>
+        </w:rPr>
+      </w:pPr>
+    </w:p>
+    <w:p>
+      <w:pPr>
+        <w:pStyle w:val="NormalWeb"/>
+        <w:shd w:val="clear" w:color="auto" w:fill="FFFFFF"/>
+        <w:spacing w:before="0" w:beforeAutospacing="0" w:after="225" w:afterAutospacing="0"/>
+        <w:jc w:val="center"/>
+        <w:textAlignment w:val="baseline"/>
+        <w:rPr>
+          <w:b/>
+          <w:bCs/>
+          <w:sz w:val="4"/>
+          <w:szCs w:val="4"/>
+        </w:rPr>
+      </w:pPr>
+    </w:p>
+    <w:p>
+      <w:pPr>
+        <w:pStyle w:val="NormalWeb"/>
+        <w:shd w:val="clear" w:color="auto" w:fill="FFFFFF"/>
+        <w:spacing w:before="0" w:beforeAutospacing="0" w:after="225" w:afterAutospacing="0"/>
+        <w:jc w:val="center"/>
+        <w:textAlignment w:val="baseline"/>
+        <w:rPr>
+          <w:b/>
+          <w:bCs/>
+          <w:sz w:val="4"/>
+          <w:szCs w:val="4"/>
+        </w:rPr>
+      </w:pPr>
+    </w:p>
+    <w:p>
+      <w:pPr>
+        <w:pStyle w:val="NormalWeb"/>
+        <w:numPr>
+          <w:ilvl w:val="1"/>
+          <w:numId w:val="12"/>
+        </w:numPr>
+        <w:shd w:val="clear" w:color="auto" w:fill="FFFFFF"/>
+        <w:spacing w:before="0" w:beforeAutospacing="0" w:after="225" w:afterAutospacing="0" w:line="480" w:lineRule="atLeast"/>
+        <w:jc w:val="right"/>
+        <w:textAlignment w:val="baseline"/>
+        <w:rPr>
+          <w:b/>
+          <w:bCs/>
+          <w:sz w:val="40"/>
+          <w:szCs w:val="40"/>
+        </w:rPr>
+      </w:pPr>
+      <w:r>
+        <w:rPr>
+          <w:b/>
+          <w:bCs/>
+          <w:sz w:val="40"/>
+          <w:szCs w:val="40"/>
+        </w:rPr>
+        <w:t>Data Flow Diagram</w:t>
+      </w:r>
+    </w:p>
+    <w:p>
+      <w:pPr>
+        <w:pStyle w:val="NormalWeb"/>
+        <w:shd w:val="clear" w:color="auto" w:fill="FFFFFF"/>
+        <w:spacing w:before="0" w:beforeAutospacing="0" w:after="225" w:afterAutospacing="0" w:line="480" w:lineRule="atLeast"/>
+        <w:textAlignment w:val="baseline"/>
+        <w:rPr>
+          <w:b/>
+          <w:bCs/>
+          <w:sz w:val="40"/>
+          <w:szCs w:val="40"/>
+        </w:rPr>
+      </w:pPr>
+    </w:p>
+    <w:p>
+      <w:pPr>
+        <w:pStyle w:val="NormalWeb"/>
+        <w:shd w:val="clear" w:color="auto" w:fill="FFFFFF"/>
+        <w:spacing w:before="0" w:beforeAutospacing="0" w:after="225" w:afterAutospacing="0" w:line="480" w:lineRule="atLeast"/>
+        <w:textAlignment w:val="baseline"/>
+        <w:rPr>
+          <w:b/>
+          <w:bCs/>
+          <w:sz w:val="40"/>
+          <w:szCs w:val="40"/>
+        </w:rPr>
+      </w:pPr>
+    </w:p>
+    <w:p>
+      <w:pPr>
+        <w:pStyle w:val="NormalWeb"/>
+        <w:numPr>
+          <w:ilvl w:val="2"/>
+          <w:numId w:val="12"/>
+        </w:numPr>
+        <w:shd w:val="clear" w:color="auto" w:fill="FFFFFF"/>
+        <w:spacing w:before="0" w:beforeAutospacing="0" w:after="225" w:afterAutospacing="0" w:line="480" w:lineRule="atLeast"/>
+        <w:jc w:val="right"/>
+        <w:textAlignment w:val="baseline"/>
+        <w:rPr>
+          <w:b/>
+          <w:bCs/>
+          <w:sz w:val="36"/>
+          <w:szCs w:val="36"/>
+        </w:rPr>
+      </w:pPr>
+      <w:r>
+        <w:rPr>
+          <w:b/>
+          <w:bCs/>
+          <w:sz w:val="36"/>
+          <w:szCs w:val="36"/>
+        </w:rPr>
+        <w:t>Level 0</w:t>
+      </w:r>
+    </w:p>
+    <w:p>
+      <w:pPr>
+        <w:pStyle w:val="NormalWeb"/>
+        <w:shd w:val="clear" w:color="auto" w:fill="FFFFFF"/>
+        <w:spacing w:before="0" w:beforeAutospacing="0" w:after="225" w:afterAutospacing="0" w:line="480" w:lineRule="atLeast"/>
+        <w:jc w:val="center"/>
+        <w:textAlignment w:val="baseline"/>
+        <w:rPr>
+          <w:b/>
+          <w:bCs/>
+          <w:sz w:val="36"/>
+          <w:szCs w:val="36"/>
+        </w:rPr>
+      </w:pPr>
+    </w:p>
+    <w:p>
+      <w:pPr>
+        <w:pStyle w:val="NormalWeb"/>
+        <w:shd w:val="clear" w:color="auto" w:fill="FFFFFF"/>
+        <w:spacing w:before="0" w:beforeAutospacing="0" w:after="225" w:afterAutospacing="0" w:line="480" w:lineRule="atLeast"/>
+        <w:jc w:val="center"/>
+        <w:textAlignment w:val="baseline"/>
+        <w:rPr>
+          <w:b/>
+          <w:bCs/>
+          <w:sz w:val="36"/>
+          <w:szCs w:val="36"/>
+        </w:rPr>
+      </w:pPr>
+      <w:r>
+        <w:rPr>
+          <w:noProof/>
+        </w:rPr>
+        <w:drawing>
+          <wp:inline distT="0" distB="0" distL="0" distR="0" wp14:anchorId="7023F6FF" wp14:editId="64A96703">
+            <wp:extent cx="5556706" cy="3523269"/>
+            <wp:effectExtent l="19050" t="19050" r="25400" b="20320"/>
+            <wp:docPr id="13" name="Picture 13"/>
+            <wp:cNvGraphicFramePr>
+              <a:graphicFrameLocks xmlns:a="http://schemas.openxmlformats.org/drawingml/2006/main" noChangeAspect="1"/>
+            </wp:cNvGraphicFramePr>
+            <a:graphic xmlns:a="http://schemas.openxmlformats.org/drawingml/2006/main">
+              <a:graphicData uri="http://schemas.openxmlformats.org/drawingml/2006/picture">
+                <pic:pic xmlns:pic="http://schemas.openxmlformats.org/drawingml/2006/picture">
+                  <pic:nvPicPr>
+                    <pic:cNvPr id="0" name="Picture 11"/>
+                    <pic:cNvPicPr>
+                      <a:picLocks noChangeAspect="1" noChangeArrowheads="1"/>
+                    </pic:cNvPicPr>
+                  </pic:nvPicPr>
+                  <pic:blipFill>
+                    <a:blip r:embed="rId17" cstate="print">
+                      <a:extLst>
+                        <a:ext uri="{28A0092B-C50C-407E-A947-70E740481C1C}">
+                          <a14:useLocalDpi xmlns:a14="http://schemas.microsoft.com/office/drawing/2010/main" val="0"/>
+                        </a:ext>
+                      </a:extLst>
+                    </a:blip>
+                    <a:srcRect/>
+                    <a:stretch>
+                      <a:fillRect/>
+                    </a:stretch>
+                  </pic:blipFill>
+                  <pic:spPr bwMode="auto">
+                    <a:xfrm>
+                      <a:off x="0" y="0"/>
+                      <a:ext cx="5558601" cy="3524471"/>
+                    </a:xfrm>
+                    <a:prstGeom prst="rect">
+                      <a:avLst/>
+                    </a:prstGeom>
+                    <a:noFill/>
+                    <a:ln w="12700">
+                      <a:solidFill>
+                        <a:schemeClr val="tx1"/>
+                      </a:solidFill>
+                    </a:ln>
+                  </pic:spPr>
+                </pic:pic>
+              </a:graphicData>
+            </a:graphic>
+          </wp:inline>
+        </w:drawing>
+      </w:r>
+    </w:p>
+    <w:p>
+      <w:pPr>
+        <w:pStyle w:val="NormalWeb"/>
+        <w:shd w:val="clear" w:color="auto" w:fill="FFFFFF"/>
+        <w:spacing w:before="0" w:beforeAutospacing="0" w:after="225" w:afterAutospacing="0" w:line="480" w:lineRule="atLeast"/>
+        <w:jc w:val="center"/>
+        <w:textAlignment w:val="baseline"/>
+        <w:rPr>
+          <w:b/>
+          <w:bCs/>
+          <w:sz w:val="36"/>
+          <w:szCs w:val="36"/>
+        </w:rPr>
+      </w:pPr>
+    </w:p>
+    <w:p>
+      <w:pPr>
+        <w:pStyle w:val="NormalWeb"/>
+        <w:shd w:val="clear" w:color="auto" w:fill="FFFFFF"/>
+        <w:spacing w:before="0" w:beforeAutospacing="0" w:after="225" w:afterAutospacing="0" w:line="480" w:lineRule="atLeast"/>
+        <w:jc w:val="center"/>
+        <w:textAlignment w:val="baseline"/>
+        <w:rPr>
+          <w:b/>
+          <w:bCs/>
+          <w:sz w:val="36"/>
+          <w:szCs w:val="36"/>
+        </w:rPr>
+      </w:pPr>
+    </w:p>
+    <w:p>
+      <w:pPr>
+        <w:pStyle w:val="NormalWeb"/>
+        <w:shd w:val="clear" w:color="auto" w:fill="FFFFFF"/>
+        <w:spacing w:before="0" w:beforeAutospacing="0" w:after="225" w:afterAutospacing="0" w:line="480" w:lineRule="atLeast"/>
+        <w:jc w:val="center"/>
+        <w:textAlignment w:val="baseline"/>
+        <w:rPr>
+          <w:b/>
+          <w:bCs/>
+          <w:sz w:val="36"/>
+          <w:szCs w:val="36"/>
+        </w:rPr>
+      </w:pPr>
+    </w:p>
+    <w:p>
+      <w:pPr>
+        <w:pStyle w:val="NormalWeb"/>
+        <w:shd w:val="clear" w:color="auto" w:fill="FFFFFF"/>
+        <w:spacing w:before="0" w:beforeAutospacing="0" w:after="225" w:afterAutospacing="0" w:line="480" w:lineRule="atLeast"/>
+        <w:jc w:val="center"/>
+        <w:textAlignment w:val="baseline"/>
+        <w:rPr>
+          <w:b/>
+          <w:bCs/>
+          <w:sz w:val="36"/>
+          <w:szCs w:val="36"/>
+        </w:rPr>
+      </w:pPr>
+    </w:p>
+    <w:p>
+      <w:pPr>
+        <w:pStyle w:val="NormalWeb"/>
+        <w:shd w:val="clear" w:color="auto" w:fill="FFFFFF"/>
+        <w:spacing w:before="0" w:beforeAutospacing="0" w:after="225" w:afterAutospacing="0" w:line="480" w:lineRule="atLeast"/>
+        <w:jc w:val="center"/>
+        <w:textAlignment w:val="baseline"/>
+        <w:rPr>
+          <w:b/>
+          <w:bCs/>
+          <w:sz w:val="36"/>
+          <w:szCs w:val="36"/>
+        </w:rPr>
+      </w:pPr>
+    </w:p>
+    <w:p>
+      <w:pPr>
+        <w:pStyle w:val="NormalWeb"/>
+        <w:shd w:val="clear" w:color="auto" w:fill="FFFFFF"/>
+        <w:spacing w:before="0" w:beforeAutospacing="0" w:after="225" w:afterAutospacing="0"/>
+        <w:jc w:val="center"/>
+        <w:textAlignment w:val="baseline"/>
+        <w:rPr>
+          <w:b/>
+          <w:bCs/>
+          <w:sz w:val="4"/>
+          <w:szCs w:val="4"/>
+        </w:rPr>
+      </w:pPr>
+    </w:p>
+    <w:p>
+      <w:pPr>
+        <w:pStyle w:val="NormalWeb"/>
+        <w:shd w:val="clear" w:color="auto" w:fill="FFFFFF"/>
+        <w:spacing w:before="0" w:beforeAutospacing="0" w:after="225" w:afterAutospacing="0"/>
+        <w:jc w:val="center"/>
+        <w:textAlignment w:val="baseline"/>
+        <w:rPr>
+          <w:b/>
+          <w:bCs/>
+          <w:sz w:val="4"/>
+          <w:szCs w:val="4"/>
+        </w:rPr>
+      </w:pPr>
+    </w:p>
+    <w:p>
+      <w:pPr>
+        <w:pStyle w:val="NormalWeb"/>
+        <w:shd w:val="clear" w:color="auto" w:fill="FFFFFF"/>
+        <w:spacing w:before="0" w:beforeAutospacing="0" w:after="225" w:afterAutospacing="0"/>
+        <w:jc w:val="center"/>
+        <w:textAlignment w:val="baseline"/>
+        <w:rPr>
+          <w:b/>
+          <w:bCs/>
+          <w:sz w:val="4"/>
+          <w:szCs w:val="4"/>
+        </w:rPr>
+      </w:pPr>
+    </w:p>
+    <w:p>
+      <w:pPr>
+        <w:pStyle w:val="NormalWeb"/>
+        <w:numPr>
+          <w:ilvl w:val="2"/>
+          <w:numId w:val="12"/>
+        </w:numPr>
+        <w:shd w:val="clear" w:color="auto" w:fill="FFFFFF"/>
+        <w:spacing w:before="0" w:beforeAutospacing="0" w:after="225" w:afterAutospacing="0" w:line="480" w:lineRule="atLeast"/>
+        <w:jc w:val="right"/>
+        <w:textAlignment w:val="baseline"/>
+        <w:rPr>
+          <w:b/>
+          <w:bCs/>
+          <w:sz w:val="36"/>
+          <w:szCs w:val="36"/>
+        </w:rPr>
+      </w:pPr>
+      <w:r>
+        <w:rPr>
+          <w:b/>
+          <w:bCs/>
+          <w:sz w:val="36"/>
+          <w:szCs w:val="36"/>
+        </w:rPr>
+        <w:t>Level 1</w:t>
+      </w:r>
+    </w:p>
+    <w:p>
+      <w:pPr>
+        <w:pStyle w:val="NormalWeb"/>
+        <w:shd w:val="clear" w:color="auto" w:fill="FFFFFF"/>
+        <w:spacing w:before="0" w:beforeAutospacing="0" w:after="225" w:afterAutospacing="0" w:line="480" w:lineRule="atLeast"/>
+        <w:jc w:val="center"/>
+        <w:textAlignment w:val="baseline"/>
+        <w:rPr>
+          <w:b/>
+          <w:bCs/>
+          <w:sz w:val="36"/>
+          <w:szCs w:val="36"/>
+        </w:rPr>
+      </w:pPr>
+    </w:p>
+    <w:p>
+      <w:pPr>
+        <w:pStyle w:val="NormalWeb"/>
+        <w:shd w:val="clear" w:color="auto" w:fill="FFFFFF"/>
+        <w:spacing w:before="0" w:beforeAutospacing="0" w:after="225" w:afterAutospacing="0" w:line="480" w:lineRule="atLeast"/>
+        <w:jc w:val="center"/>
+        <w:textAlignment w:val="baseline"/>
+        <w:rPr>
+          <w:b/>
+          <w:bCs/>
+          <w:sz w:val="36"/>
+          <w:szCs w:val="36"/>
+        </w:rPr>
+      </w:pPr>
+      <w:r>
+        <w:rPr>
+          <w:noProof/>
+        </w:rPr>
+        <w:drawing>
+          <wp:inline distT="0" distB="0" distL="0" distR="0" wp14:anchorId="5DB06412" wp14:editId="7D79C9F3">
+            <wp:extent cx="5549409" cy="5307783"/>
+            <wp:effectExtent l="19050" t="19050" r="13335" b="26670"/>
+            <wp:docPr id="14" name="Picture 14"/>
+            <wp:cNvGraphicFramePr>
+              <a:graphicFrameLocks xmlns:a="http://schemas.openxmlformats.org/drawingml/2006/main" noChangeAspect="1"/>
+            </wp:cNvGraphicFramePr>
+            <a:graphic xmlns:a="http://schemas.openxmlformats.org/drawingml/2006/main">
+              <a:graphicData uri="http://schemas.openxmlformats.org/drawingml/2006/picture">
+                <pic:pic xmlns:pic="http://schemas.openxmlformats.org/drawingml/2006/picture">
+                  <pic:nvPicPr>
+                    <pic:cNvPr id="0" name="Picture 13"/>
+                    <pic:cNvPicPr>
+                      <a:picLocks noChangeAspect="1" noChangeArrowheads="1"/>
+                    </pic:cNvPicPr>
+                  </pic:nvPicPr>
+                  <pic:blipFill>
+                    <a:blip r:embed="rId18" cstate="print">
+                      <a:extLst>
+                        <a:ext uri="{28A0092B-C50C-407E-A947-70E740481C1C}">
+                          <a14:useLocalDpi xmlns:a14="http://schemas.microsoft.com/office/drawing/2010/main" val="0"/>
+                        </a:ext>
+                      </a:extLst>
+                    </a:blip>
+                    <a:srcRect/>
+                    <a:stretch>
+                      <a:fillRect/>
+                    </a:stretch>
+                  </pic:blipFill>
+                  <pic:spPr bwMode="auto">
+                    <a:xfrm>
+                      <a:off x="0" y="0"/>
+                      <a:ext cx="5557391" cy="5315418"/>
+                    </a:xfrm>
+                    <a:prstGeom prst="rect">
+                      <a:avLst/>
+                    </a:prstGeom>
+                    <a:noFill/>
+                    <a:ln w="12700">
+                      <a:solidFill>
+                        <a:schemeClr val="tx1"/>
+                      </a:solidFill>
+                    </a:ln>
+                  </pic:spPr>
+                </pic:pic>
+              </a:graphicData>
+            </a:graphic>
+          </wp:inline>
+        </w:drawing>
+      </w:r>
+    </w:p>
+    <w:p>
+      <w:pPr>
+        <w:pStyle w:val="NormalWeb"/>
+        <w:shd w:val="clear" w:color="auto" w:fill="FFFFFF"/>
+        <w:spacing w:before="0" w:beforeAutospacing="0" w:after="225" w:afterAutospacing="0" w:line="480" w:lineRule="atLeast"/>
+        <w:jc w:val="center"/>
+        <w:textAlignment w:val="baseline"/>
+        <w:rPr>
+          <w:b/>
+          <w:bCs/>
+          <w:sz w:val="36"/>
+          <w:szCs w:val="36"/>
+        </w:rPr>
+      </w:pPr>
+    </w:p>
+    <w:p>
+      <w:pPr>
+        <w:pStyle w:val="NormalWeb"/>
+        <w:shd w:val="clear" w:color="auto" w:fill="FFFFFF"/>
+        <w:spacing w:before="0" w:beforeAutospacing="0" w:after="225" w:afterAutospacing="0" w:line="480" w:lineRule="atLeast"/>
+        <w:jc w:val="center"/>
+        <w:textAlignment w:val="baseline"/>
+        <w:rPr>
+          <w:b/>
+          <w:bCs/>
+          <w:sz w:val="36"/>
+          <w:szCs w:val="36"/>
+        </w:rPr>
+      </w:pPr>
+    </w:p>
+    <w:p>
+      <w:pPr>
+        <w:pStyle w:val="NormalWeb"/>
+        <w:shd w:val="clear" w:color="auto" w:fill="FFFFFF"/>
+        <w:spacing w:before="0" w:beforeAutospacing="0" w:after="225" w:afterAutospacing="0" w:line="480" w:lineRule="atLeast"/>
+        <w:jc w:val="center"/>
+        <w:textAlignment w:val="baseline"/>
+        <w:rPr>
+          <w:b/>
+          <w:bCs/>
+          <w:sz w:val="36"/>
+          <w:szCs w:val="36"/>
+        </w:rPr>
+      </w:pPr>
+    </w:p>
+    <w:p>
+      <w:pPr>
+        <w:pStyle w:val="NormalWeb"/>
+        <w:shd w:val="clear" w:color="auto" w:fill="FFFFFF"/>
+        <w:spacing w:before="0" w:beforeAutospacing="0" w:after="225" w:afterAutospacing="0" w:line="480" w:lineRule="atLeast"/>
+        <w:jc w:val="center"/>
+        <w:textAlignment w:val="baseline"/>
+        <w:rPr>
+          <w:b/>
+          <w:bCs/>
+          <w:sz w:val="36"/>
+          <w:szCs w:val="36"/>
+        </w:rPr>
+      </w:pPr>
+    </w:p>
+    <w:p>
+      <w:pPr>
+        <w:pStyle w:val="NormalWeb"/>
+        <w:shd w:val="clear" w:color="auto" w:fill="FFFFFF"/>
+        <w:spacing w:before="0" w:beforeAutospacing="0" w:after="225" w:afterAutospacing="0"/>
+        <w:jc w:val="center"/>
+        <w:textAlignment w:val="baseline"/>
+        <w:rPr>
+          <w:b/>
+          <w:bCs/>
+          <w:sz w:val="4"/>
+          <w:szCs w:val="4"/>
+        </w:rPr>
+      </w:pPr>
+    </w:p>
+    <w:p>
+      <w:pPr>
+        <w:pStyle w:val="NormalWeb"/>
+        <w:shd w:val="clear" w:color="auto" w:fill="FFFFFF"/>
+        <w:spacing w:before="0" w:beforeAutospacing="0" w:after="225" w:afterAutospacing="0"/>
+        <w:jc w:val="center"/>
+        <w:textAlignment w:val="baseline"/>
+        <w:rPr>
+          <w:b/>
+          <w:bCs/>
+          <w:sz w:val="4"/>
+          <w:szCs w:val="4"/>
+        </w:rPr>
+      </w:pPr>
+    </w:p>
+    <w:p>
+      <w:pPr>
+        <w:pStyle w:val="NormalWeb"/>
+        <w:shd w:val="clear" w:color="auto" w:fill="FFFFFF"/>
+        <w:spacing w:before="0" w:beforeAutospacing="0" w:after="225" w:afterAutospacing="0"/>
+        <w:jc w:val="center"/>
+        <w:textAlignment w:val="baseline"/>
+        <w:rPr>
+          <w:b/>
+          <w:bCs/>
+          <w:sz w:val="4"/>
+          <w:szCs w:val="4"/>
+        </w:rPr>
+      </w:pPr>
+    </w:p>
+    <w:p>
+      <w:pPr>
+        <w:pStyle w:val="NormalWeb"/>
+        <w:numPr>
+          <w:ilvl w:val="2"/>
+          <w:numId w:val="12"/>
+        </w:numPr>
+        <w:shd w:val="clear" w:color="auto" w:fill="FFFFFF"/>
+        <w:spacing w:before="0" w:beforeAutospacing="0" w:after="225" w:afterAutospacing="0" w:line="480" w:lineRule="atLeast"/>
+        <w:jc w:val="right"/>
+        <w:textAlignment w:val="baseline"/>
+        <w:rPr>
+          <w:b/>
+          <w:bCs/>
+          <w:sz w:val="36"/>
+          <w:szCs w:val="36"/>
+        </w:rPr>
+      </w:pPr>
+      <w:r>
+        <w:rPr>
+          <w:b/>
+          <w:bCs/>
+          <w:sz w:val="36"/>
+          <w:szCs w:val="36"/>
+        </w:rPr>
+        <w:t>Level 2</w:t>
+      </w:r>
+    </w:p>
+    <w:p>
+      <w:pPr>
+        <w:pStyle w:val="NormalWeb"/>
+        <w:shd w:val="clear" w:color="auto" w:fill="FFFFFF"/>
+        <w:spacing w:before="0" w:beforeAutospacing="0" w:after="225" w:afterAutospacing="0" w:line="480" w:lineRule="atLeast"/>
+        <w:jc w:val="center"/>
+        <w:textAlignment w:val="baseline"/>
+        <w:rPr>
+          <w:b/>
+          <w:bCs/>
+          <w:sz w:val="36"/>
+          <w:szCs w:val="36"/>
+        </w:rPr>
+      </w:pPr>
+    </w:p>
+    <w:p>
+      <w:pPr>
+        <w:pStyle w:val="NormalWeb"/>
+        <w:shd w:val="clear" w:color="auto" w:fill="FFFFFF"/>
+        <w:spacing w:before="0" w:beforeAutospacing="0" w:after="225" w:afterAutospacing="0" w:line="480" w:lineRule="atLeast"/>
+        <w:jc w:val="center"/>
+        <w:textAlignment w:val="baseline"/>
+        <w:rPr>
+          <w:b/>
+          <w:bCs/>
+          <w:sz w:val="36"/>
+          <w:szCs w:val="36"/>
+        </w:rPr>
+      </w:pPr>
+      <w:r>
+        <w:rPr>
+          <w:noProof/>
+        </w:rPr>
+        <w:drawing>
+          <wp:inline distT="0" distB="0" distL="0" distR="0" wp14:anchorId="6928DDF6" wp14:editId="40FB5141">
+            <wp:extent cx="5660752" cy="3979334"/>
+            <wp:effectExtent l="19050" t="19050" r="16510" b="21590"/>
+            <wp:docPr id="15" name="Picture 15"/>
+            <wp:cNvGraphicFramePr>
+              <a:graphicFrameLocks xmlns:a="http://schemas.openxmlformats.org/drawingml/2006/main" noChangeAspect="1"/>
+            </wp:cNvGraphicFramePr>
+            <a:graphic xmlns:a="http://schemas.openxmlformats.org/drawingml/2006/main">
+              <a:graphicData uri="http://schemas.openxmlformats.org/drawingml/2006/picture">
+                <pic:pic xmlns:pic="http://schemas.openxmlformats.org/drawingml/2006/picture">
+                  <pic:nvPicPr>
+                    <pic:cNvPr id="0" name="Picture 15"/>
+                    <pic:cNvPicPr>
+                      <a:picLocks noChangeAspect="1" noChangeArrowheads="1"/>
+                    </pic:cNvPicPr>
+                  </pic:nvPicPr>
+                  <pic:blipFill>
+                    <a:blip r:embed="rId19" cstate="print">
+                      <a:extLst>
+                        <a:ext uri="{28A0092B-C50C-407E-A947-70E740481C1C}">
+                          <a14:useLocalDpi xmlns:a14="http://schemas.microsoft.com/office/drawing/2010/main" val="0"/>
+                        </a:ext>
+                      </a:extLst>
+                    </a:blip>
+                    <a:srcRect/>
+                    <a:stretch>
+                      <a:fillRect/>
+                    </a:stretch>
+                  </pic:blipFill>
+                  <pic:spPr bwMode="auto">
+                    <a:xfrm>
+                      <a:off x="0" y="0"/>
+                      <a:ext cx="5666929" cy="3983676"/>
+                    </a:xfrm>
+                    <a:prstGeom prst="rect">
+                      <a:avLst/>
+                    </a:prstGeom>
+                    <a:noFill/>
+                    <a:ln w="12700">
+                      <a:solidFill>
+                        <a:schemeClr val="tx1"/>
+                      </a:solidFill>
+                    </a:ln>
+                  </pic:spPr>
+                </pic:pic>
+              </a:graphicData>
+            </a:graphic>
+          </wp:inline>
+        </w:drawing>
+      </w:r>
+    </w:p>
+    <w:p>
+      <w:pPr>
+        <w:pStyle w:val="NormalWeb"/>
+        <w:shd w:val="clear" w:color="auto" w:fill="FFFFFF"/>
+        <w:spacing w:before="0" w:beforeAutospacing="0" w:after="225" w:afterAutospacing="0" w:line="480" w:lineRule="atLeast"/>
+        <w:jc w:val="right"/>
+        <w:textAlignment w:val="baseline"/>
+        <w:rPr>
+          <w:b/>
+          <w:bCs/>
+          <w:sz w:val="36"/>
+          <w:szCs w:val="36"/>
         </w:rPr>
       </w:pPr>
     </w:p>
@@ -7291,12 +9259,13 @@
         <w:shd w:val="clear" w:color="auto" w:fill="FFFFFF"/>
         <w:spacing w:before="0" w:beforeAutospacing="0" w:after="225" w:afterAutospacing="0" w:line="480" w:lineRule="atLeast"/>
         <w:ind w:left="1080"/>
-        <w:jc w:val="both"/>
-        <w:textAlignment w:val="baseline"/>
-        <w:rPr>
-          <w:color w:val="000000"/>
-          <w:sz w:val="32"/>
-          <w:szCs w:val="32"/>
+        <w:jc w:val="right"/>
+        <w:textAlignment w:val="baseline"/>
+        <w:rPr>
+          <w:b/>
+          <w:bCs/>
+          <w:sz w:val="40"/>
+          <w:szCs w:val="40"/>
         </w:rPr>
       </w:pPr>
     </w:p>
@@ -7306,12 +9275,13 @@
         <w:shd w:val="clear" w:color="auto" w:fill="FFFFFF"/>
         <w:spacing w:before="0" w:beforeAutospacing="0" w:after="225" w:afterAutospacing="0" w:line="480" w:lineRule="atLeast"/>
         <w:ind w:left="1080"/>
-        <w:jc w:val="both"/>
-        <w:textAlignment w:val="baseline"/>
-        <w:rPr>
-          <w:color w:val="000000"/>
-          <w:sz w:val="32"/>
-          <w:szCs w:val="32"/>
+        <w:jc w:val="right"/>
+        <w:textAlignment w:val="baseline"/>
+        <w:rPr>
+          <w:b/>
+          <w:bCs/>
+          <w:sz w:val="40"/>
+          <w:szCs w:val="40"/>
         </w:rPr>
       </w:pPr>
     </w:p>
@@ -7320,12 +9290,14 @@
         <w:pStyle w:val="NormalWeb"/>
         <w:shd w:val="clear" w:color="auto" w:fill="FFFFFF"/>
         <w:spacing w:before="0" w:beforeAutospacing="0" w:after="225" w:afterAutospacing="0" w:line="480" w:lineRule="atLeast"/>
-        <w:jc w:val="both"/>
-        <w:textAlignment w:val="baseline"/>
-        <w:rPr>
-          <w:color w:val="000000"/>
-          <w:sz w:val="32"/>
-          <w:szCs w:val="32"/>
+        <w:ind w:left="1080"/>
+        <w:jc w:val="right"/>
+        <w:textAlignment w:val="baseline"/>
+        <w:rPr>
+          <w:b/>
+          <w:bCs/>
+          <w:sz w:val="40"/>
+          <w:szCs w:val="40"/>
         </w:rPr>
       </w:pPr>
     </w:p>
@@ -7334,95 +9306,430 @@
         <w:pStyle w:val="NormalWeb"/>
         <w:shd w:val="clear" w:color="auto" w:fill="FFFFFF"/>
         <w:spacing w:before="0" w:beforeAutospacing="0" w:after="225" w:afterAutospacing="0" w:line="480" w:lineRule="atLeast"/>
-        <w:jc w:val="both"/>
-        <w:textAlignment w:val="baseline"/>
-        <w:rPr>
-          <w:color w:val="000000"/>
-          <w:sz w:val="32"/>
-          <w:szCs w:val="32"/>
-        </w:rPr>
-      </w:pPr>
-    </w:p>
-    <w:p>
-      <w:pPr>
-        <w:jc w:val="both"/>
-        <w:rPr>
-          <w:rFonts w:ascii="Times New Roman" w:hAnsi="Times New Roman" w:cs="Times New Roman"/>
-          <w:sz w:val="32"/>
-          <w:szCs w:val="32"/>
-        </w:rPr>
-      </w:pPr>
-    </w:p>
-    <w:p>
-      <w:pPr>
+        <w:ind w:left="1080"/>
         <w:jc w:val="right"/>
-        <w:rPr>
-          <w:rFonts w:ascii="Times New Roman" w:hAnsi="Times New Roman" w:cs="Times New Roman"/>
-          <w:sz w:val="32"/>
-          <w:szCs w:val="32"/>
-        </w:rPr>
-      </w:pPr>
-    </w:p>
-    <w:p>
-      <w:pPr>
-        <w:jc w:val="both"/>
-        <w:rPr>
-          <w:rFonts w:ascii="Times New Roman" w:hAnsi="Times New Roman" w:cs="Times New Roman"/>
-          <w:sz w:val="32"/>
-          <w:szCs w:val="32"/>
-        </w:rPr>
-      </w:pPr>
-    </w:p>
-    <w:p>
-      <w:pPr>
-        <w:pStyle w:val="ListParagraph"/>
-        <w:ind w:left="0"/>
-        <w:jc w:val="both"/>
-        <w:rPr>
-          <w:rFonts w:ascii="Times New Roman" w:hAnsi="Times New Roman" w:cs="Times New Roman"/>
-          <w:sz w:val="32"/>
-          <w:szCs w:val="32"/>
-        </w:rPr>
-      </w:pPr>
-    </w:p>
-    <w:p>
-      <w:pPr>
-        <w:pStyle w:val="ListParagraph"/>
-        <w:ind w:left="0"/>
-        <w:jc w:val="both"/>
-        <w:rPr>
-          <w:rFonts w:ascii="Times New Roman" w:hAnsi="Times New Roman" w:cs="Times New Roman"/>
-          <w:sz w:val="32"/>
-          <w:szCs w:val="32"/>
-        </w:rPr>
-      </w:pPr>
-    </w:p>
-    <w:p>
-      <w:pPr>
-        <w:pStyle w:val="ListParagraph"/>
-        <w:ind w:left="0"/>
-        <w:jc w:val="both"/>
-        <w:rPr>
-          <w:rFonts w:ascii="Times New Roman" w:hAnsi="Times New Roman" w:cs="Times New Roman"/>
-          <w:szCs w:val="22"/>
-        </w:rPr>
-      </w:pPr>
-    </w:p>
-    <w:p>
-      <w:pPr>
-        <w:pStyle w:val="ListParagraph"/>
-        <w:ind w:left="0"/>
-        <w:jc w:val="both"/>
-        <w:rPr>
-          <w:rFonts w:ascii="Times New Roman" w:hAnsi="Times New Roman" w:cs="Times New Roman"/>
-          <w:sz w:val="32"/>
-          <w:szCs w:val="32"/>
-        </w:rPr>
-      </w:pPr>
+        <w:textAlignment w:val="baseline"/>
+        <w:rPr>
+          <w:b/>
+          <w:bCs/>
+          <w:sz w:val="40"/>
+          <w:szCs w:val="40"/>
+        </w:rPr>
+      </w:pPr>
+    </w:p>
+    <w:p>
+      <w:pPr>
+        <w:pStyle w:val="NormalWeb"/>
+        <w:shd w:val="clear" w:color="auto" w:fill="FFFFFF"/>
+        <w:spacing w:before="0" w:beforeAutospacing="0" w:after="225" w:afterAutospacing="0" w:line="480" w:lineRule="atLeast"/>
+        <w:ind w:left="1080"/>
+        <w:jc w:val="right"/>
+        <w:textAlignment w:val="baseline"/>
+        <w:rPr>
+          <w:b/>
+          <w:bCs/>
+          <w:sz w:val="40"/>
+          <w:szCs w:val="40"/>
+        </w:rPr>
+      </w:pPr>
+    </w:p>
+    <w:p>
+      <w:pPr>
+        <w:pStyle w:val="NormalWeb"/>
+        <w:shd w:val="clear" w:color="auto" w:fill="FFFFFF"/>
+        <w:spacing w:before="0" w:beforeAutospacing="0" w:after="225" w:afterAutospacing="0" w:line="480" w:lineRule="atLeast"/>
+        <w:ind w:left="1080"/>
+        <w:jc w:val="right"/>
+        <w:textAlignment w:val="baseline"/>
+        <w:rPr>
+          <w:b/>
+          <w:bCs/>
+          <w:sz w:val="40"/>
+          <w:szCs w:val="40"/>
+        </w:rPr>
+      </w:pPr>
+    </w:p>
+    <w:p>
+      <w:pPr>
+        <w:pStyle w:val="NormalWeb"/>
+        <w:shd w:val="clear" w:color="auto" w:fill="FFFFFF"/>
+        <w:spacing w:before="0" w:beforeAutospacing="0" w:after="225" w:afterAutospacing="0"/>
+        <w:ind w:left="1080"/>
+        <w:jc w:val="right"/>
+        <w:textAlignment w:val="baseline"/>
+        <w:rPr>
+          <w:b/>
+          <w:bCs/>
+          <w:sz w:val="4"/>
+          <w:szCs w:val="4"/>
+        </w:rPr>
+      </w:pPr>
+    </w:p>
+    <w:p>
+      <w:pPr>
+        <w:pStyle w:val="NormalWeb"/>
+        <w:shd w:val="clear" w:color="auto" w:fill="FFFFFF"/>
+        <w:spacing w:before="0" w:beforeAutospacing="0" w:after="225" w:afterAutospacing="0"/>
+        <w:ind w:left="1080"/>
+        <w:jc w:val="right"/>
+        <w:textAlignment w:val="baseline"/>
+        <w:rPr>
+          <w:b/>
+          <w:bCs/>
+          <w:sz w:val="4"/>
+          <w:szCs w:val="4"/>
+        </w:rPr>
+      </w:pPr>
+    </w:p>
+    <w:p>
+      <w:pPr>
+        <w:pStyle w:val="NormalWeb"/>
+        <w:shd w:val="clear" w:color="auto" w:fill="FFFFFF"/>
+        <w:spacing w:before="0" w:beforeAutospacing="0" w:after="225" w:afterAutospacing="0"/>
+        <w:ind w:left="1080"/>
+        <w:jc w:val="right"/>
+        <w:textAlignment w:val="baseline"/>
+        <w:rPr>
+          <w:b/>
+          <w:bCs/>
+          <w:sz w:val="4"/>
+          <w:szCs w:val="4"/>
+        </w:rPr>
+      </w:pPr>
+    </w:p>
+    <w:p>
+      <w:pPr>
+        <w:pStyle w:val="NormalWeb"/>
+        <w:numPr>
+          <w:ilvl w:val="1"/>
+          <w:numId w:val="12"/>
+        </w:numPr>
+        <w:shd w:val="clear" w:color="auto" w:fill="FFFFFF"/>
+        <w:spacing w:before="0" w:beforeAutospacing="0" w:after="225" w:afterAutospacing="0" w:line="480" w:lineRule="atLeast"/>
+        <w:jc w:val="right"/>
+        <w:textAlignment w:val="baseline"/>
+        <w:rPr>
+          <w:b/>
+          <w:bCs/>
+          <w:sz w:val="40"/>
+          <w:szCs w:val="40"/>
+        </w:rPr>
+      </w:pPr>
+      <w:r>
+        <w:rPr>
+          <w:b/>
+          <w:bCs/>
+          <w:sz w:val="40"/>
+          <w:szCs w:val="40"/>
+        </w:rPr>
+        <w:t>Flow Diagram</w:t>
+      </w:r>
+    </w:p>
+    <w:p>
+      <w:pPr>
+        <w:pStyle w:val="NormalWeb"/>
+        <w:shd w:val="clear" w:color="auto" w:fill="FFFFFF"/>
+        <w:spacing w:before="0" w:beforeAutospacing="0" w:after="225" w:afterAutospacing="0" w:line="480" w:lineRule="atLeast"/>
+        <w:jc w:val="center"/>
+        <w:textAlignment w:val="baseline"/>
+        <w:rPr>
+          <w:b/>
+          <w:bCs/>
+          <w:sz w:val="40"/>
+          <w:szCs w:val="40"/>
+        </w:rPr>
+      </w:pPr>
+    </w:p>
+    <w:p>
+      <w:pPr>
+        <w:pStyle w:val="NormalWeb"/>
+        <w:shd w:val="clear" w:color="auto" w:fill="FFFFFF"/>
+        <w:spacing w:before="0" w:beforeAutospacing="0" w:after="225" w:afterAutospacing="0" w:line="480" w:lineRule="atLeast"/>
+        <w:jc w:val="center"/>
+        <w:textAlignment w:val="baseline"/>
+        <w:rPr>
+          <w:b/>
+          <w:bCs/>
+          <w:sz w:val="40"/>
+          <w:szCs w:val="40"/>
+        </w:rPr>
+      </w:pPr>
+      <w:r>
+        <w:rPr>
+          <w:noProof/>
+        </w:rPr>
+        <w:drawing>
+          <wp:inline distT="0" distB="0" distL="0" distR="0" wp14:anchorId="1AFABB22" wp14:editId="41F6FBA7">
+            <wp:extent cx="5731510" cy="4802505"/>
+            <wp:effectExtent l="19050" t="19050" r="21590" b="17145"/>
+            <wp:docPr id="16" name="Picture 16"/>
+            <wp:cNvGraphicFramePr>
+              <a:graphicFrameLocks xmlns:a="http://schemas.openxmlformats.org/drawingml/2006/main" noChangeAspect="1"/>
+            </wp:cNvGraphicFramePr>
+            <a:graphic xmlns:a="http://schemas.openxmlformats.org/drawingml/2006/main">
+              <a:graphicData uri="http://schemas.openxmlformats.org/drawingml/2006/picture">
+                <pic:pic xmlns:pic="http://schemas.openxmlformats.org/drawingml/2006/picture">
+                  <pic:nvPicPr>
+                    <pic:cNvPr id="0" name="Picture 17"/>
+                    <pic:cNvPicPr>
+                      <a:picLocks noChangeAspect="1" noChangeArrowheads="1"/>
+                    </pic:cNvPicPr>
+                  </pic:nvPicPr>
+                  <pic:blipFill>
+                    <a:blip r:embed="rId20" cstate="print">
+                      <a:extLst>
+                        <a:ext uri="{28A0092B-C50C-407E-A947-70E740481C1C}">
+                          <a14:useLocalDpi xmlns:a14="http://schemas.microsoft.com/office/drawing/2010/main" val="0"/>
+                        </a:ext>
+                      </a:extLst>
+                    </a:blip>
+                    <a:srcRect/>
+                    <a:stretch>
+                      <a:fillRect/>
+                    </a:stretch>
+                  </pic:blipFill>
+                  <pic:spPr bwMode="auto">
+                    <a:xfrm>
+                      <a:off x="0" y="0"/>
+                      <a:ext cx="5731510" cy="4802505"/>
+                    </a:xfrm>
+                    <a:prstGeom prst="rect">
+                      <a:avLst/>
+                    </a:prstGeom>
+                    <a:noFill/>
+                    <a:ln w="12700">
+                      <a:solidFill>
+                        <a:schemeClr val="tx1"/>
+                      </a:solidFill>
+                    </a:ln>
+                  </pic:spPr>
+                </pic:pic>
+              </a:graphicData>
+            </a:graphic>
+          </wp:inline>
+        </w:drawing>
+      </w:r>
+    </w:p>
+    <w:p>
+      <w:pPr>
+        <w:pStyle w:val="NormalWeb"/>
+        <w:shd w:val="clear" w:color="auto" w:fill="FFFFFF"/>
+        <w:spacing w:before="0" w:beforeAutospacing="0" w:after="225" w:afterAutospacing="0" w:line="480" w:lineRule="atLeast"/>
+        <w:jc w:val="center"/>
+        <w:textAlignment w:val="baseline"/>
+        <w:rPr>
+          <w:b/>
+          <w:bCs/>
+          <w:sz w:val="40"/>
+          <w:szCs w:val="40"/>
+        </w:rPr>
+      </w:pPr>
+    </w:p>
+    <w:p>
+      <w:pPr>
+        <w:pStyle w:val="NormalWeb"/>
+        <w:shd w:val="clear" w:color="auto" w:fill="FFFFFF"/>
+        <w:spacing w:before="0" w:beforeAutospacing="0" w:after="225" w:afterAutospacing="0" w:line="480" w:lineRule="atLeast"/>
+        <w:jc w:val="center"/>
+        <w:textAlignment w:val="baseline"/>
+        <w:rPr>
+          <w:b/>
+          <w:bCs/>
+          <w:sz w:val="40"/>
+          <w:szCs w:val="40"/>
+        </w:rPr>
+      </w:pPr>
+    </w:p>
+    <w:p>
+      <w:pPr>
+        <w:pStyle w:val="NormalWeb"/>
+        <w:shd w:val="clear" w:color="auto" w:fill="FFFFFF"/>
+        <w:spacing w:before="0" w:beforeAutospacing="0" w:after="225" w:afterAutospacing="0" w:line="480" w:lineRule="atLeast"/>
+        <w:jc w:val="center"/>
+        <w:textAlignment w:val="baseline"/>
+        <w:rPr>
+          <w:b/>
+          <w:bCs/>
+          <w:sz w:val="40"/>
+          <w:szCs w:val="40"/>
+        </w:rPr>
+      </w:pPr>
+    </w:p>
+    <w:p>
+      <w:pPr>
+        <w:pStyle w:val="NormalWeb"/>
+        <w:shd w:val="clear" w:color="auto" w:fill="FFFFFF"/>
+        <w:spacing w:before="0" w:beforeAutospacing="0" w:after="225" w:afterAutospacing="0" w:line="480" w:lineRule="atLeast"/>
+        <w:jc w:val="center"/>
+        <w:textAlignment w:val="baseline"/>
+        <w:rPr>
+          <w:b/>
+          <w:bCs/>
+          <w:sz w:val="40"/>
+          <w:szCs w:val="40"/>
+        </w:rPr>
+      </w:pPr>
+    </w:p>
+    <w:p>
+      <w:pPr>
+        <w:pStyle w:val="NormalWeb"/>
+        <w:shd w:val="clear" w:color="auto" w:fill="FFFFFF"/>
+        <w:spacing w:before="0" w:beforeAutospacing="0" w:after="225" w:afterAutospacing="0" w:line="480" w:lineRule="atLeast"/>
+        <w:jc w:val="center"/>
+        <w:textAlignment w:val="baseline"/>
+        <w:rPr>
+          <w:b/>
+          <w:bCs/>
+          <w:sz w:val="40"/>
+          <w:szCs w:val="40"/>
+        </w:rPr>
+      </w:pPr>
+    </w:p>
+    <w:p>
+      <w:pPr>
+        <w:pStyle w:val="NormalWeb"/>
+        <w:shd w:val="clear" w:color="auto" w:fill="FFFFFF"/>
+        <w:spacing w:before="0" w:beforeAutospacing="0" w:after="225" w:afterAutospacing="0" w:line="480" w:lineRule="atLeast"/>
+        <w:jc w:val="center"/>
+        <w:textAlignment w:val="baseline"/>
+        <w:rPr>
+          <w:b/>
+          <w:bCs/>
+          <w:sz w:val="40"/>
+          <w:szCs w:val="40"/>
+        </w:rPr>
+      </w:pPr>
+    </w:p>
+    <w:p>
+      <w:pPr>
+        <w:pStyle w:val="NormalWeb"/>
+        <w:shd w:val="clear" w:color="auto" w:fill="FFFFFF"/>
+        <w:spacing w:before="0" w:beforeAutospacing="0" w:after="225" w:afterAutospacing="0"/>
+        <w:jc w:val="center"/>
+        <w:textAlignment w:val="baseline"/>
+        <w:rPr>
+          <w:b/>
+          <w:bCs/>
+          <w:sz w:val="4"/>
+          <w:szCs w:val="4"/>
+        </w:rPr>
+      </w:pPr>
+    </w:p>
+    <w:p>
+      <w:pPr>
+        <w:pStyle w:val="NormalWeb"/>
+        <w:numPr>
+          <w:ilvl w:val="1"/>
+          <w:numId w:val="12"/>
+        </w:numPr>
+        <w:shd w:val="clear" w:color="auto" w:fill="FFFFFF"/>
+        <w:spacing w:before="0" w:beforeAutospacing="0" w:after="225" w:afterAutospacing="0" w:line="480" w:lineRule="atLeast"/>
+        <w:jc w:val="right"/>
+        <w:textAlignment w:val="baseline"/>
+        <w:rPr>
+          <w:b/>
+          <w:bCs/>
+          <w:sz w:val="40"/>
+          <w:szCs w:val="40"/>
+        </w:rPr>
+      </w:pPr>
+      <w:r>
+        <w:rPr>
+          <w:b/>
+          <w:bCs/>
+          <w:sz w:val="40"/>
+          <w:szCs w:val="40"/>
+        </w:rPr>
+        <w:t>Sequence Diagram</w:t>
+      </w:r>
+    </w:p>
+    <w:p>
+      <w:pPr>
+        <w:pStyle w:val="NormalWeb"/>
+        <w:shd w:val="clear" w:color="auto" w:fill="FFFFFF"/>
+        <w:spacing w:before="0" w:beforeAutospacing="0" w:after="225" w:afterAutospacing="0" w:line="480" w:lineRule="atLeast"/>
+        <w:textAlignment w:val="baseline"/>
+        <w:rPr>
+          <w:noProof/>
+        </w:rPr>
+      </w:pPr>
+    </w:p>
+    <w:p>
+      <w:pPr>
+        <w:pStyle w:val="NormalWeb"/>
+        <w:shd w:val="clear" w:color="auto" w:fill="FFFFFF"/>
+        <w:spacing w:before="0" w:beforeAutospacing="0" w:after="225" w:afterAutospacing="0" w:line="480" w:lineRule="atLeast"/>
+        <w:jc w:val="center"/>
+        <w:textAlignment w:val="baseline"/>
+        <w:rPr>
+          <w:b/>
+          <w:bCs/>
+          <w:sz w:val="40"/>
+          <w:szCs w:val="40"/>
+        </w:rPr>
+      </w:pPr>
+      <w:r>
+        <w:rPr>
+          <w:noProof/>
+        </w:rPr>
+        <w:drawing>
+          <wp:inline distT="0" distB="0" distL="0" distR="0" wp14:anchorId="458B40EA" wp14:editId="1971EDE7">
+            <wp:extent cx="5731510" cy="3473450"/>
+            <wp:effectExtent l="19050" t="19050" r="21590" b="12700"/>
+            <wp:docPr id="17" name="Picture 17"/>
+            <wp:cNvGraphicFramePr>
+              <a:graphicFrameLocks xmlns:a="http://schemas.openxmlformats.org/drawingml/2006/main" noChangeAspect="1"/>
+            </wp:cNvGraphicFramePr>
+            <a:graphic xmlns:a="http://schemas.openxmlformats.org/drawingml/2006/main">
+              <a:graphicData uri="http://schemas.openxmlformats.org/drawingml/2006/picture">
+                <pic:pic xmlns:pic="http://schemas.openxmlformats.org/drawingml/2006/picture">
+                  <pic:nvPicPr>
+                    <pic:cNvPr id="0" name="Picture 19"/>
+                    <pic:cNvPicPr>
+                      <a:picLocks noChangeAspect="1" noChangeArrowheads="1"/>
+                    </pic:cNvPicPr>
+                  </pic:nvPicPr>
+                  <pic:blipFill rotWithShape="1">
+                    <a:blip r:embed="rId21" cstate="print">
+                      <a:extLst>
+                        <a:ext uri="{28A0092B-C50C-407E-A947-70E740481C1C}">
+                          <a14:useLocalDpi xmlns:a14="http://schemas.microsoft.com/office/drawing/2010/main" val="0"/>
+                        </a:ext>
+                      </a:extLst>
+                    </a:blip>
+                    <a:srcRect t="1" b="46028"/>
+                    <a:stretch/>
+                  </pic:blipFill>
+                  <pic:spPr bwMode="auto">
+                    <a:xfrm>
+                      <a:off x="0" y="0"/>
+                      <a:ext cx="5731510" cy="3473450"/>
+                    </a:xfrm>
+                    <a:prstGeom prst="rect">
+                      <a:avLst/>
+                    </a:prstGeom>
+                    <a:noFill/>
+                    <a:ln w="12700">
+                      <a:solidFill>
+                        <a:schemeClr val="tx1"/>
+                      </a:solidFill>
+                    </a:ln>
+                    <a:extLst>
+                      <a:ext uri="{53640926-AAD7-44D8-BBD7-CCE9431645EC}">
+                        <a14:shadowObscured xmlns:a14="http://schemas.microsoft.com/office/drawing/2010/main"/>
+                      </a:ext>
+                    </a:extLst>
+                  </pic:spPr>
+                </pic:pic>
+              </a:graphicData>
+            </a:graphic>
+          </wp:inline>
+        </w:drawing>
+      </w:r>
     </w:p>
     <w:sectPr>
-      <w:headerReference w:type="default" r:id="rId12"/>
-      <w:footerReference w:type="default" r:id="rId13"/>
+      <w:headerReference w:type="default" r:id="rId22"/>
+      <w:footerReference w:type="default" r:id="rId23"/>
       <w:pgSz w:w="11906" w:h="16838"/>
       <w:pgMar w:top="1440" w:right="1440" w:bottom="1440" w:left="1440" w:header="708" w:footer="388" w:gutter="0"/>
       <w:pgBorders w:offsetFrom="page">
@@ -8138,9 +10445,9 @@
   </w:abstractNum>
   <w:abstractNum w:abstractNumId="2" w15:restartNumberingAfterBreak="0">
     <w:nsid w:val="1047364C"/>
-    <w:multiLevelType w:val="hybridMultilevel"/>
-    <w:tmpl w:val="CAD00F24"/>
-    <w:lvl w:ilvl="0" w:tplc="8412476E">
+    <w:multiLevelType w:val="multilevel"/>
+    <w:tmpl w:val="DB84E9AA"/>
+    <w:lvl w:ilvl="0">
       <w:start w:val="1"/>
       <w:numFmt w:val="decimal"/>
       <w:lvlText w:val="%1."/>
@@ -8152,77 +10459,109 @@
         <w:rFonts w:hint="default"/>
       </w:rPr>
     </w:lvl>
-    <w:lvl w:ilvl="1" w:tplc="40090019" w:tentative="1">
-      <w:start w:val="1"/>
-      <w:numFmt w:val="lowerLetter"/>
-      <w:lvlText w:val="%2."/>
+    <w:lvl w:ilvl="1">
+      <w:start w:val="1"/>
+      <w:numFmt w:val="decimal"/>
+      <w:isLgl/>
+      <w:lvlText w:val="%1.%2"/>
       <w:lvlJc w:val="left"/>
       <w:pPr>
-        <w:ind w:left="1800" w:hanging="360"/>
-      </w:pPr>
-    </w:lvl>
-    <w:lvl w:ilvl="2" w:tplc="4009001B" w:tentative="1">
-      <w:start w:val="1"/>
-      <w:numFmt w:val="lowerRoman"/>
-      <w:lvlText w:val="%3."/>
-      <w:lvlJc w:val="right"/>
-      <w:pPr>
-        <w:ind w:left="2520" w:hanging="180"/>
-      </w:pPr>
-    </w:lvl>
-    <w:lvl w:ilvl="3" w:tplc="4009000F" w:tentative="1">
+        <w:ind w:left="1800" w:hanging="720"/>
+      </w:pPr>
+      <w:rPr>
+        <w:rFonts w:hint="default"/>
+      </w:rPr>
+    </w:lvl>
+    <w:lvl w:ilvl="2">
       <w:start w:val="1"/>
       <w:numFmt w:val="decimal"/>
-      <w:lvlText w:val="%4."/>
+      <w:isLgl/>
+      <w:lvlText w:val="%1.%2.%3"/>
       <w:lvlJc w:val="left"/>
       <w:pPr>
-        <w:ind w:left="3240" w:hanging="360"/>
-      </w:pPr>
-    </w:lvl>
-    <w:lvl w:ilvl="4" w:tplc="40090019" w:tentative="1">
-      <w:start w:val="1"/>
-      <w:numFmt w:val="lowerLetter"/>
-      <w:lvlText w:val="%5."/>
+        <w:ind w:left="2520" w:hanging="1080"/>
+      </w:pPr>
+      <w:rPr>
+        <w:rFonts w:hint="default"/>
+      </w:rPr>
+    </w:lvl>
+    <w:lvl w:ilvl="3">
+      <w:start w:val="1"/>
+      <w:numFmt w:val="decimal"/>
+      <w:isLgl/>
+      <w:lvlText w:val="%1.%2.%3.%4"/>
       <w:lvlJc w:val="left"/>
       <w:pPr>
-        <w:ind w:left="3960" w:hanging="360"/>
-      </w:pPr>
-    </w:lvl>
-    <w:lvl w:ilvl="5" w:tplc="4009001B" w:tentative="1">
-      <w:start w:val="1"/>
-      <w:numFmt w:val="lowerRoman"/>
-      <w:lvlText w:val="%6."/>
-      <w:lvlJc w:val="right"/>
-      <w:pPr>
-        <w:ind w:left="4680" w:hanging="180"/>
-      </w:pPr>
-    </w:lvl>
-    <w:lvl w:ilvl="6" w:tplc="4009000F" w:tentative="1">
+        <w:ind w:left="3240" w:hanging="1440"/>
+      </w:pPr>
+      <w:rPr>
+        <w:rFonts w:hint="default"/>
+      </w:rPr>
+    </w:lvl>
+    <w:lvl w:ilvl="4">
       <w:start w:val="1"/>
       <w:numFmt w:val="decimal"/>
-      <w:lvlText w:val="%7."/>
+      <w:isLgl/>
+      <w:lvlText w:val="%1.%2.%3.%4.%5"/>
       <w:lvlJc w:val="left"/>
       <w:pPr>
-        <w:ind w:left="5400" w:hanging="360"/>
-      </w:pPr>
-    </w:lvl>
-    <w:lvl w:ilvl="7" w:tplc="40090019" w:tentative="1">
-      <w:start w:val="1"/>
-      <w:numFmt w:val="lowerLetter"/>
-      <w:lvlText w:val="%8."/>
+        <w:ind w:left="3600" w:hanging="1440"/>
+      </w:pPr>
+      <w:rPr>
+        <w:rFonts w:hint="default"/>
+      </w:rPr>
+    </w:lvl>
+    <w:lvl w:ilvl="5">
+      <w:start w:val="1"/>
+      <w:numFmt w:val="decimal"/>
+      <w:isLgl/>
+      <w:lvlText w:val="%1.%2.%3.%4.%5.%6"/>
       <w:lvlJc w:val="left"/>
       <w:pPr>
-        <w:ind w:left="6120" w:hanging="360"/>
-      </w:pPr>
-    </w:lvl>
-    <w:lvl w:ilvl="8" w:tplc="4009001B" w:tentative="1">
-      <w:start w:val="1"/>
-      <w:numFmt w:val="lowerRoman"/>
-      <w:lvlText w:val="%9."/>
-      <w:lvlJc w:val="right"/>
-      <w:pPr>
-        <w:ind w:left="6840" w:hanging="180"/>
-      </w:pPr>
+        <w:ind w:left="4320" w:hanging="1800"/>
+      </w:pPr>
+      <w:rPr>
+        <w:rFonts w:hint="default"/>
+      </w:rPr>
+    </w:lvl>
+    <w:lvl w:ilvl="6">
+      <w:start w:val="1"/>
+      <w:numFmt w:val="decimal"/>
+      <w:isLgl/>
+      <w:lvlText w:val="%1.%2.%3.%4.%5.%6.%7"/>
+      <w:lvlJc w:val="left"/>
+      <w:pPr>
+        <w:ind w:left="5040" w:hanging="2160"/>
+      </w:pPr>
+      <w:rPr>
+        <w:rFonts w:hint="default"/>
+      </w:rPr>
+    </w:lvl>
+    <w:lvl w:ilvl="7">
+      <w:start w:val="1"/>
+      <w:numFmt w:val="decimal"/>
+      <w:isLgl/>
+      <w:lvlText w:val="%1.%2.%3.%4.%5.%6.%7.%8"/>
+      <w:lvlJc w:val="left"/>
+      <w:pPr>
+        <w:ind w:left="5760" w:hanging="2520"/>
+      </w:pPr>
+      <w:rPr>
+        <w:rFonts w:hint="default"/>
+      </w:rPr>
+    </w:lvl>
+    <w:lvl w:ilvl="8">
+      <w:start w:val="1"/>
+      <w:numFmt w:val="decimal"/>
+      <w:isLgl/>
+      <w:lvlText w:val="%1.%2.%3.%4.%5.%6.%7.%8.%9"/>
+      <w:lvlJc w:val="left"/>
+      <w:pPr>
+        <w:ind w:left="6480" w:hanging="2880"/>
+      </w:pPr>
+      <w:rPr>
+        <w:rFonts w:hint="default"/>
+      </w:rPr>
     </w:lvl>
   </w:abstractNum>
   <w:abstractNum w:abstractNumId="3" w15:restartNumberingAfterBreak="0">
@@ -9070,6 +11409,127 @@
     </w:lvl>
   </w:abstractNum>
   <w:abstractNum w:abstractNumId="11" w15:restartNumberingAfterBreak="0">
+    <w:nsid w:val="519E595F"/>
+    <w:multiLevelType w:val="multilevel"/>
+    <w:tmpl w:val="DB84E9AA"/>
+    <w:lvl w:ilvl="0">
+      <w:start w:val="1"/>
+      <w:numFmt w:val="decimal"/>
+      <w:lvlText w:val="%1."/>
+      <w:lvlJc w:val="left"/>
+      <w:pPr>
+        <w:ind w:left="1080" w:hanging="360"/>
+      </w:pPr>
+      <w:rPr>
+        <w:rFonts w:hint="default"/>
+      </w:rPr>
+    </w:lvl>
+    <w:lvl w:ilvl="1">
+      <w:start w:val="1"/>
+      <w:numFmt w:val="decimal"/>
+      <w:isLgl/>
+      <w:lvlText w:val="%1.%2"/>
+      <w:lvlJc w:val="left"/>
+      <w:pPr>
+        <w:ind w:left="1800" w:hanging="720"/>
+      </w:pPr>
+      <w:rPr>
+        <w:rFonts w:hint="default"/>
+      </w:rPr>
+    </w:lvl>
+    <w:lvl w:ilvl="2">
+      <w:start w:val="1"/>
+      <w:numFmt w:val="decimal"/>
+      <w:isLgl/>
+      <w:lvlText w:val="%1.%2.%3"/>
+      <w:lvlJc w:val="left"/>
+      <w:pPr>
+        <w:ind w:left="2520" w:hanging="1080"/>
+      </w:pPr>
+      <w:rPr>
+        <w:rFonts w:hint="default"/>
+      </w:rPr>
+    </w:lvl>
+    <w:lvl w:ilvl="3">
+      <w:start w:val="1"/>
+      <w:numFmt w:val="decimal"/>
+      <w:isLgl/>
+      <w:lvlText w:val="%1.%2.%3.%4"/>
+      <w:lvlJc w:val="left"/>
+      <w:pPr>
+        <w:ind w:left="3240" w:hanging="1440"/>
+      </w:pPr>
+      <w:rPr>
+        <w:rFonts w:hint="default"/>
+      </w:rPr>
+    </w:lvl>
+    <w:lvl w:ilvl="4">
+      <w:start w:val="1"/>
+      <w:numFmt w:val="decimal"/>
+      <w:isLgl/>
+      <w:lvlText w:val="%1.%2.%3.%4.%5"/>
+      <w:lvlJc w:val="left"/>
+      <w:pPr>
+        <w:ind w:left="3600" w:hanging="1440"/>
+      </w:pPr>
+      <w:rPr>
+        <w:rFonts w:hint="default"/>
+      </w:rPr>
+    </w:lvl>
+    <w:lvl w:ilvl="5">
+      <w:start w:val="1"/>
+      <w:numFmt w:val="decimal"/>
+      <w:isLgl/>
+      <w:lvlText w:val="%1.%2.%3.%4.%5.%6"/>
+      <w:lvlJc w:val="left"/>
+      <w:pPr>
+        <w:ind w:left="4320" w:hanging="1800"/>
+      </w:pPr>
+      <w:rPr>
+        <w:rFonts w:hint="default"/>
+      </w:rPr>
+    </w:lvl>
+    <w:lvl w:ilvl="6">
+      <w:start w:val="1"/>
+      <w:numFmt w:val="decimal"/>
+      <w:isLgl/>
+      <w:lvlText w:val="%1.%2.%3.%4.%5.%6.%7"/>
+      <w:lvlJc w:val="left"/>
+      <w:pPr>
+        <w:ind w:left="5040" w:hanging="2160"/>
+      </w:pPr>
+      <w:rPr>
+        <w:rFonts w:hint="default"/>
+      </w:rPr>
+    </w:lvl>
+    <w:lvl w:ilvl="7">
+      <w:start w:val="1"/>
+      <w:numFmt w:val="decimal"/>
+      <w:isLgl/>
+      <w:lvlText w:val="%1.%2.%3.%4.%5.%6.%7.%8"/>
+      <w:lvlJc w:val="left"/>
+      <w:pPr>
+        <w:ind w:left="5760" w:hanging="2520"/>
+      </w:pPr>
+      <w:rPr>
+        <w:rFonts w:hint="default"/>
+      </w:rPr>
+    </w:lvl>
+    <w:lvl w:ilvl="8">
+      <w:start w:val="1"/>
+      <w:numFmt w:val="decimal"/>
+      <w:isLgl/>
+      <w:lvlText w:val="%1.%2.%3.%4.%5.%6.%7.%8.%9"/>
+      <w:lvlJc w:val="left"/>
+      <w:pPr>
+        <w:ind w:left="6480" w:hanging="2880"/>
+      </w:pPr>
+      <w:rPr>
+        <w:rFonts w:hint="default"/>
+      </w:rPr>
+    </w:lvl>
+  </w:abstractNum>
+  <w:abstractNum w:abstractNumId="12" w15:restartNumberingAfterBreak="0">
     <w:nsid w:val="58E7675D"/>
     <w:multiLevelType w:val="hybridMultilevel"/>
     <w:tmpl w:val="1752E776"/>
@@ -9158,7 +11618,7 @@
       </w:pPr>
     </w:lvl>
   </w:abstractNum>
-  <w:abstractNum w:abstractNumId="12" w15:restartNumberingAfterBreak="0">
+  <w:abstractNum w:abstractNumId="13" w15:restartNumberingAfterBreak="0">
     <w:nsid w:val="5A077C71"/>
     <w:multiLevelType w:val="hybridMultilevel"/>
     <w:tmpl w:val="B9407F60"/>
@@ -9247,7 +11707,7 @@
       </w:pPr>
     </w:lvl>
   </w:abstractNum>
-  <w:abstractNum w:abstractNumId="13" w15:restartNumberingAfterBreak="0">
+  <w:abstractNum w:abstractNumId="14" w15:restartNumberingAfterBreak="0">
     <w:nsid w:val="60002DAF"/>
     <w:multiLevelType w:val="hybridMultilevel"/>
     <w:tmpl w:val="358A7F6A"/>
@@ -9336,7 +11796,7 @@
       </w:pPr>
     </w:lvl>
   </w:abstractNum>
-  <w:abstractNum w:abstractNumId="14" w15:restartNumberingAfterBreak="0">
+  <w:abstractNum w:abstractNumId="15" w15:restartNumberingAfterBreak="0">
     <w:nsid w:val="6D104F2E"/>
     <w:multiLevelType w:val="hybridMultilevel"/>
     <w:tmpl w:val="569C295C"/>
@@ -9425,7 +11885,7 @@
       </w:pPr>
     </w:lvl>
   </w:abstractNum>
-  <w:abstractNum w:abstractNumId="15" w15:restartNumberingAfterBreak="0">
+  <w:abstractNum w:abstractNumId="16" w15:restartNumberingAfterBreak="0">
     <w:nsid w:val="79D81B03"/>
     <w:multiLevelType w:val="hybridMultilevel"/>
     <w:tmpl w:val="730E4852"/>
@@ -9515,7 +11975,7 @@
     </w:lvl>
   </w:abstractNum>
   <w:num w:numId="1" w16cid:durableId="300351797">
-    <w:abstractNumId w:val="13"/>
+    <w:abstractNumId w:val="14"/>
   </w:num>
   <w:num w:numId="2" w16cid:durableId="824247523">
     <w:abstractNumId w:val="1"/>
@@ -9524,7 +11984,7 @@
     <w:abstractNumId w:val="8"/>
   </w:num>
   <w:num w:numId="4" w16cid:durableId="1380134499">
-    <w:abstractNumId w:val="15"/>
+    <w:abstractNumId w:val="16"/>
   </w:num>
   <w:num w:numId="5" w16cid:durableId="333068854">
     <w:abstractNumId w:val="9"/>
@@ -9539,13 +11999,13 @@
     <w:abstractNumId w:val="5"/>
   </w:num>
   <w:num w:numId="9" w16cid:durableId="1952975891">
-    <w:abstractNumId w:val="11"/>
+    <w:abstractNumId w:val="12"/>
   </w:num>
   <w:num w:numId="10" w16cid:durableId="1819416452">
-    <w:abstractNumId w:val="14"/>
+    <w:abstractNumId w:val="15"/>
   </w:num>
   <w:num w:numId="11" w16cid:durableId="2126272014">
-    <w:abstractNumId w:val="12"/>
+    <w:abstractNumId w:val="13"/>
   </w:num>
   <w:num w:numId="12" w16cid:durableId="1368330462">
     <w:abstractNumId w:val="2"/>
@@ -9561,6 +12021,9 @@
   </w:num>
   <w:num w:numId="16" w16cid:durableId="1832258801">
     <w:abstractNumId w:val="7"/>
+  </w:num>
+  <w:num w:numId="17" w16cid:durableId="1695879429">
+    <w:abstractNumId w:val="11"/>
   </w:num>
 </w:numbering>
 </file>
@@ -10050,7 +12513,6 @@
     <w:name w:val="Normal (Web)"/>
     <w:basedOn w:val="Normal"/>
     <w:uiPriority w:val="99"/>
-    <w:semiHidden/>
     <w:unhideWhenUsed/>
     <w:rsid w:val="00311429"/>
     <w:pPr>

</xml_diff>

<commit_message>
Project Report : 75%
</commit_message>
<xml_diff>
--- a/College Work/Final Assessment/proj-report.docx
+++ b/College Work/Final Assessment/proj-report.docx
@@ -248,6 +248,7 @@
           <w:sz w:val="28"/>
         </w:rPr>
       </w:pPr>
+      <w:proofErr w:type="gramStart"/>
       <w:r>
         <w:rPr>
           <w:rFonts w:ascii="Times New Roman" w:hAnsi="Times New Roman" w:cs="Times New Roman"/>
@@ -262,6 +263,7 @@
         </w:rPr>
         <w:t>-</w:t>
       </w:r>
+      <w:proofErr w:type="gramEnd"/>
     </w:p>
     <w:p>
       <w:pPr>
@@ -647,6 +649,7 @@
         </w:rPr>
         <w:t xml:space="preserve">Submitted </w:t>
       </w:r>
+      <w:proofErr w:type="gramStart"/>
       <w:r>
         <w:rPr>
           <w:rFonts w:ascii="Times New Roman" w:hAnsi="Times New Roman" w:cs="Times New Roman"/>
@@ -655,6 +658,7 @@
         </w:rPr>
         <w:t>By:-</w:t>
       </w:r>
+      <w:proofErr w:type="gramEnd"/>
     </w:p>
     <w:p>
       <w:pPr>
@@ -1302,13 +1306,23 @@
           <w:szCs w:val="32"/>
         </w:rPr>
       </w:pPr>
-      <w:r>
-        <w:rPr>
-          <w:rFonts w:ascii="Times New Roman" w:hAnsi="Times New Roman" w:cs="Times New Roman"/>
-          <w:sz w:val="32"/>
-          <w:szCs w:val="32"/>
-        </w:rPr>
-        <w:t>Date : 16/07/2022</w:t>
+      <w:proofErr w:type="gramStart"/>
+      <w:r>
+        <w:rPr>
+          <w:rFonts w:ascii="Times New Roman" w:hAnsi="Times New Roman" w:cs="Times New Roman"/>
+          <w:sz w:val="32"/>
+          <w:szCs w:val="32"/>
+        </w:rPr>
+        <w:t>Date :</w:t>
+      </w:r>
+      <w:proofErr w:type="gramEnd"/>
+      <w:r>
+        <w:rPr>
+          <w:rFonts w:ascii="Times New Roman" w:hAnsi="Times New Roman" w:cs="Times New Roman"/>
+          <w:sz w:val="32"/>
+          <w:szCs w:val="32"/>
+        </w:rPr>
+        <w:t xml:space="preserve"> 16/07/2022</w:t>
       </w:r>
     </w:p>
     <w:p>
@@ -1808,7 +1822,27 @@
           <w:szCs w:val="32"/>
           <w:lang w:val="en-US"/>
         </w:rPr>
-        <w:t xml:space="preserve">tasks are assigned and completed in a agile manner. </w:t>
+        <w:t xml:space="preserve">tasks are assigned and completed in </w:t>
+      </w:r>
+      <w:proofErr w:type="gramStart"/>
+      <w:r>
+        <w:rPr>
+          <w:rFonts w:ascii="Times New Roman" w:hAnsi="Times New Roman" w:cs="Times New Roman"/>
+          <w:sz w:val="32"/>
+          <w:szCs w:val="32"/>
+          <w:lang w:val="en-US"/>
+        </w:rPr>
+        <w:t>a</w:t>
+      </w:r>
+      <w:proofErr w:type="gramEnd"/>
+      <w:r>
+        <w:rPr>
+          <w:rFonts w:ascii="Times New Roman" w:hAnsi="Times New Roman" w:cs="Times New Roman"/>
+          <w:sz w:val="32"/>
+          <w:szCs w:val="32"/>
+          <w:lang w:val="en-US"/>
+        </w:rPr>
+        <w:t xml:space="preserve"> agile manner. </w:t>
       </w:r>
     </w:p>
     <w:p>
@@ -2141,7 +2175,25 @@
           <w:sz w:val="32"/>
           <w:szCs w:val="32"/>
         </w:rPr>
-        <w:t xml:space="preserve">(H.O.D Computer Dept.)‟ and our project guide Prof. </w:t>
+        <w:t xml:space="preserve">(H.O.D Computer </w:t>
+      </w:r>
+      <w:proofErr w:type="gramStart"/>
+      <w:r>
+        <w:rPr>
+          <w:rFonts w:ascii="Times New Roman" w:hAnsi="Times New Roman" w:cs="Times New Roman"/>
+          <w:sz w:val="32"/>
+          <w:szCs w:val="32"/>
+        </w:rPr>
+        <w:t>Dept.)‟</w:t>
+      </w:r>
+      <w:proofErr w:type="gramEnd"/>
+      <w:r>
+        <w:rPr>
+          <w:rFonts w:ascii="Times New Roman" w:hAnsi="Times New Roman" w:cs="Times New Roman"/>
+          <w:sz w:val="32"/>
+          <w:szCs w:val="32"/>
+        </w:rPr>
+        <w:t xml:space="preserve"> and our project guide Prof. </w:t>
       </w:r>
       <w:r>
         <w:rPr>
@@ -7169,7 +7221,18 @@
           <w:szCs w:val="32"/>
           <w:lang w:eastAsia="en-IN" w:bidi="ar-SA"/>
         </w:rPr>
-        <w:t xml:space="preserve">jQuery UI, jQuery Migrate, </w:t>
+        <w:t xml:space="preserve">jQuery UI, jQuery </w:t>
+      </w:r>
+      <w:proofErr w:type="gramStart"/>
+      <w:r>
+        <w:rPr>
+          <w:rFonts w:ascii="Times New Roman" w:eastAsia="Times New Roman" w:hAnsi="Times New Roman" w:cs="Times New Roman"/>
+          <w:color w:val="333333"/>
+          <w:sz w:val="32"/>
+          <w:szCs w:val="32"/>
+          <w:lang w:eastAsia="en-IN" w:bidi="ar-SA"/>
+        </w:rPr>
+        <w:t xml:space="preserve">Migrate, </w:t>
       </w:r>
       <w:r>
         <w:rPr>
@@ -7191,6 +7254,7 @@
         </w:rPr>
         <w:tab/>
       </w:r>
+      <w:proofErr w:type="gramEnd"/>
       <w:r>
         <w:rPr>
           <w:rFonts w:ascii="Times New Roman" w:eastAsia="Times New Roman" w:hAnsi="Times New Roman" w:cs="Times New Roman"/>
@@ -9647,7 +9711,8 @@
       <w:pPr>
         <w:pStyle w:val="NormalWeb"/>
         <w:shd w:val="clear" w:color="auto" w:fill="FFFFFF"/>
-        <w:spacing w:before="0" w:beforeAutospacing="0" w:after="225" w:afterAutospacing="0" w:line="480" w:lineRule="atLeast"/>
+        <w:spacing w:before="0" w:beforeAutospacing="0" w:after="0" w:afterAutospacing="0" w:line="480" w:lineRule="atLeast"/>
+        <w:jc w:val="center"/>
         <w:textAlignment w:val="baseline"/>
         <w:rPr>
           <w:noProof/>
@@ -9658,7 +9723,19 @@
       <w:pPr>
         <w:pStyle w:val="NormalWeb"/>
         <w:shd w:val="clear" w:color="auto" w:fill="FFFFFF"/>
-        <w:spacing w:before="0" w:beforeAutospacing="0" w:after="225" w:afterAutospacing="0" w:line="480" w:lineRule="atLeast"/>
+        <w:spacing w:before="0" w:beforeAutospacing="0" w:after="0" w:afterAutospacing="0" w:line="480" w:lineRule="atLeast"/>
+        <w:jc w:val="center"/>
+        <w:textAlignment w:val="baseline"/>
+        <w:rPr>
+          <w:noProof/>
+        </w:rPr>
+      </w:pPr>
+    </w:p>
+    <w:p>
+      <w:pPr>
+        <w:pStyle w:val="NormalWeb"/>
+        <w:shd w:val="clear" w:color="auto" w:fill="FFFFFF"/>
+        <w:spacing w:before="0" w:beforeAutospacing="0" w:after="0" w:afterAutospacing="0" w:line="480" w:lineRule="atLeast"/>
         <w:jc w:val="center"/>
         <w:textAlignment w:val="baseline"/>
         <w:rPr>
@@ -9673,9 +9750,9 @@
           <w:noProof/>
         </w:rPr>
         <w:drawing>
-          <wp:inline distT="0" distB="0" distL="0" distR="0" wp14:anchorId="458B40EA" wp14:editId="1971EDE7">
-            <wp:extent cx="5731510" cy="3473450"/>
-            <wp:effectExtent l="19050" t="19050" r="21590" b="12700"/>
+          <wp:inline distT="0" distB="0" distL="0" distR="0" wp14:anchorId="458B40EA" wp14:editId="235AE302">
+            <wp:extent cx="5499100" cy="3416286"/>
+            <wp:effectExtent l="0" t="0" r="0" b="0"/>
             <wp:docPr id="17" name="Picture 17"/>
             <wp:cNvGraphicFramePr>
               <a:graphicFrameLocks xmlns:a="http://schemas.openxmlformats.org/drawingml/2006/main" noChangeAspect="1"/>
@@ -9697,22 +9774,20 @@
                         </a:ext>
                       </a:extLst>
                     </a:blip>
-                    <a:srcRect t="1" b="46028"/>
+                    <a:srcRect l="737" t="1" r="1712" b="46028"/>
                     <a:stretch/>
                   </pic:blipFill>
                   <pic:spPr bwMode="auto">
                     <a:xfrm>
                       <a:off x="0" y="0"/>
-                      <a:ext cx="5731510" cy="3473450"/>
+                      <a:ext cx="5499123" cy="3416300"/>
                     </a:xfrm>
                     <a:prstGeom prst="rect">
                       <a:avLst/>
                     </a:prstGeom>
                     <a:noFill/>
-                    <a:ln w="12700">
-                      <a:solidFill>
-                        <a:schemeClr val="tx1"/>
-                      </a:solidFill>
+                    <a:ln>
+                      <a:noFill/>
                     </a:ln>
                     <a:extLst>
                       <a:ext uri="{53640926-AAD7-44D8-BBD7-CCE9431645EC}">
@@ -9727,9 +9802,80 @@
         </w:drawing>
       </w:r>
     </w:p>
+    <w:p>
+      <w:pPr>
+        <w:pStyle w:val="NormalWeb"/>
+        <w:shd w:val="clear" w:color="auto" w:fill="FFFFFF"/>
+        <w:spacing w:before="0" w:beforeAutospacing="0" w:after="0" w:afterAutospacing="0" w:line="480" w:lineRule="atLeast"/>
+        <w:jc w:val="center"/>
+        <w:textAlignment w:val="baseline"/>
+        <w:rPr>
+          <w:b/>
+          <w:bCs/>
+          <w:sz w:val="40"/>
+          <w:szCs w:val="40"/>
+        </w:rPr>
+      </w:pPr>
+      <w:r>
+        <w:rPr>
+          <w:noProof/>
+        </w:rPr>
+        <w:drawing>
+          <wp:inline distT="0" distB="0" distL="0" distR="0" wp14:anchorId="7153173F" wp14:editId="5EACB9A5">
+            <wp:extent cx="5439833" cy="2758179"/>
+            <wp:effectExtent l="0" t="0" r="0" b="4445"/>
+            <wp:docPr id="11" name="Picture 11"/>
+            <wp:cNvGraphicFramePr>
+              <a:graphicFrameLocks xmlns:a="http://schemas.openxmlformats.org/drawingml/2006/main" noChangeAspect="1"/>
+            </wp:cNvGraphicFramePr>
+            <a:graphic xmlns:a="http://schemas.openxmlformats.org/drawingml/2006/main">
+              <a:graphicData uri="http://schemas.openxmlformats.org/drawingml/2006/picture">
+                <pic:pic xmlns:pic="http://schemas.openxmlformats.org/drawingml/2006/picture">
+                  <pic:nvPicPr>
+                    <pic:cNvPr id="0" name="Picture 1"/>
+                    <pic:cNvPicPr>
+                      <a:picLocks noChangeAspect="1" noChangeArrowheads="1"/>
+                    </pic:cNvPicPr>
+                  </pic:nvPicPr>
+                  <pic:blipFill rotWithShape="1">
+                    <a:blip r:embed="rId22" cstate="print">
+                      <a:extLst>
+                        <a:ext uri="{28A0092B-C50C-407E-A947-70E740481C1C}">
+                          <a14:useLocalDpi xmlns:a14="http://schemas.microsoft.com/office/drawing/2010/main" val="0"/>
+                        </a:ext>
+                      </a:extLst>
+                    </a:blip>
+                    <a:srcRect l="3894" t="11555" b="15443"/>
+                    <a:stretch/>
+                  </pic:blipFill>
+                  <pic:spPr bwMode="auto">
+                    <a:xfrm>
+                      <a:off x="0" y="0"/>
+                      <a:ext cx="5439833" cy="2758179"/>
+                    </a:xfrm>
+                    <a:prstGeom prst="rect">
+                      <a:avLst/>
+                    </a:prstGeom>
+                    <a:noFill/>
+                    <a:ln>
+                      <a:noFill/>
+                    </a:ln>
+                    <a:extLst>
+                      <a:ext uri="{53640926-AAD7-44D8-BBD7-CCE9431645EC}">
+                        <a14:shadowObscured xmlns:a14="http://schemas.microsoft.com/office/drawing/2010/main"/>
+                      </a:ext>
+                    </a:extLst>
+                  </pic:spPr>
+                </pic:pic>
+              </a:graphicData>
+            </a:graphic>
+          </wp:inline>
+        </w:drawing>
+      </w:r>
+    </w:p>
     <w:sectPr>
-      <w:headerReference w:type="default" r:id="rId22"/>
-      <w:footerReference w:type="default" r:id="rId23"/>
+      <w:headerReference w:type="default" r:id="rId23"/>
+      <w:footerReference w:type="default" r:id="rId24"/>
       <w:pgSz w:w="11906" w:h="16838"/>
       <w:pgMar w:top="1440" w:right="1440" w:bottom="1440" w:left="1440" w:header="708" w:footer="388" w:gutter="0"/>
       <w:pgBorders w:offsetFrom="page">

</xml_diff>

<commit_message>
Project report: Align Fixes
</commit_message>
<xml_diff>
--- a/College Work/Final Assessment/proj-report.docx
+++ b/College Work/Final Assessment/proj-report.docx
@@ -235,7 +235,6 @@
           <w:szCs w:val="36"/>
         </w:rPr>
       </w:pPr>
-      <w:proofErr w:type="spellStart"/>
       <w:r>
         <w:rPr>
           <w:rFonts w:ascii="Times New Roman" w:hAnsi="Times New Roman" w:cs="Times New Roman"/>
@@ -244,18 +243,7 @@
           <w:sz w:val="36"/>
           <w:szCs w:val="36"/>
         </w:rPr>
-        <w:t>Cusrow</w:t>
-      </w:r>
-      <w:proofErr w:type="spellEnd"/>
-      <w:r>
-        <w:rPr>
-          <w:rFonts w:ascii="Times New Roman" w:hAnsi="Times New Roman" w:cs="Times New Roman"/>
-          <w:b/>
-          <w:bCs/>
-          <w:sz w:val="36"/>
-          <w:szCs w:val="36"/>
-        </w:rPr>
-        <w:t xml:space="preserve"> Wadia Institute of Technology, Pune – 411001</w:t>
+        <w:t>Cusrow Wadia Institute of Technology, Pune – 411001</w:t>
       </w:r>
     </w:p>
     <w:p>
@@ -266,7 +254,6 @@
           <w:sz w:val="28"/>
         </w:rPr>
       </w:pPr>
-      <w:proofErr w:type="gramStart"/>
       <w:r>
         <w:rPr>
           <w:rFonts w:ascii="Times New Roman" w:hAnsi="Times New Roman" w:cs="Times New Roman"/>
@@ -281,7 +268,6 @@
         </w:rPr>
         <w:t>-</w:t>
       </w:r>
-      <w:proofErr w:type="gramEnd"/>
     </w:p>
     <w:p>
       <w:pPr>
@@ -296,31 +282,13 @@
           <w:sz w:val="28"/>
         </w:rPr>
       </w:pPr>
-      <w:proofErr w:type="spellStart"/>
-      <w:r>
-        <w:rPr>
-          <w:rFonts w:ascii="Times New Roman" w:hAnsi="Times New Roman" w:cs="Times New Roman"/>
-          <w:sz w:val="28"/>
-        </w:rPr>
-        <w:t>Sarvesh</w:t>
-      </w:r>
-      <w:proofErr w:type="spellEnd"/>
-      <w:r>
-        <w:rPr>
-          <w:rFonts w:ascii="Times New Roman" w:hAnsi="Times New Roman" w:cs="Times New Roman"/>
-          <w:sz w:val="28"/>
-        </w:rPr>
-        <w:t xml:space="preserve"> Anand </w:t>
-      </w:r>
-      <w:proofErr w:type="spellStart"/>
-      <w:r>
-        <w:rPr>
-          <w:rFonts w:ascii="Times New Roman" w:hAnsi="Times New Roman" w:cs="Times New Roman"/>
-          <w:sz w:val="28"/>
-        </w:rPr>
-        <w:t>Mankar</w:t>
-      </w:r>
-      <w:proofErr w:type="spellEnd"/>
+      <w:r>
+        <w:rPr>
+          <w:rFonts w:ascii="Times New Roman" w:hAnsi="Times New Roman" w:cs="Times New Roman"/>
+          <w:sz w:val="28"/>
+        </w:rPr>
+        <w:t>Sarvesh Anand Mankar</w:t>
+      </w:r>
       <w:r>
         <w:rPr>
           <w:rFonts w:ascii="Times New Roman" w:hAnsi="Times New Roman" w:cs="Times New Roman"/>
@@ -412,37 +380,12 @@
           <w:sz w:val="28"/>
         </w:rPr>
       </w:pPr>
-      <w:proofErr w:type="spellStart"/>
-      <w:r>
-        <w:rPr>
-          <w:rFonts w:ascii="Times New Roman" w:hAnsi="Times New Roman" w:cs="Times New Roman"/>
-          <w:sz w:val="28"/>
-        </w:rPr>
-        <w:t>Umer</w:t>
-      </w:r>
-      <w:proofErr w:type="spellEnd"/>
-      <w:r>
-        <w:rPr>
-          <w:rFonts w:ascii="Times New Roman" w:hAnsi="Times New Roman" w:cs="Times New Roman"/>
-          <w:sz w:val="28"/>
-        </w:rPr>
-        <w:t xml:space="preserve"> </w:t>
-      </w:r>
-      <w:proofErr w:type="spellStart"/>
-      <w:r>
-        <w:rPr>
-          <w:rFonts w:ascii="Times New Roman" w:hAnsi="Times New Roman" w:cs="Times New Roman"/>
-          <w:sz w:val="28"/>
-        </w:rPr>
-        <w:t>MohmmadRafiqu</w:t>
-      </w:r>
-      <w:proofErr w:type="spellEnd"/>
-      <w:r>
-        <w:rPr>
-          <w:rFonts w:ascii="Times New Roman" w:hAnsi="Times New Roman" w:cs="Times New Roman"/>
-          <w:sz w:val="28"/>
-        </w:rPr>
-        <w:t xml:space="preserve"> Shaikh</w:t>
+      <w:r>
+        <w:rPr>
+          <w:rFonts w:ascii="Times New Roman" w:hAnsi="Times New Roman" w:cs="Times New Roman"/>
+          <w:sz w:val="28"/>
+        </w:rPr>
+        <w:t>Umer MohmmadRafiqu Shaikh</w:t>
       </w:r>
       <w:r>
         <w:rPr>
@@ -697,18 +640,8 @@
           <w:sz w:val="36"/>
           <w:szCs w:val="36"/>
         </w:rPr>
-        <w:t xml:space="preserve">Prof. R. P. </w:t>
-      </w:r>
-      <w:proofErr w:type="spellStart"/>
-      <w:r>
-        <w:rPr>
-          <w:rFonts w:ascii="Times New Roman" w:hAnsi="Times New Roman" w:cs="Times New Roman"/>
-          <w:sz w:val="36"/>
-          <w:szCs w:val="36"/>
-        </w:rPr>
-        <w:t>Shete</w:t>
-      </w:r>
-      <w:proofErr w:type="spellEnd"/>
+        <w:t>Prof. R. P. Shete</w:t>
+      </w:r>
     </w:p>
     <w:p>
       <w:pPr>
@@ -736,7 +669,6 @@
         </w:rPr>
         <w:t xml:space="preserve">Submitted </w:t>
       </w:r>
-      <w:proofErr w:type="gramStart"/>
       <w:r>
         <w:rPr>
           <w:rFonts w:ascii="Times New Roman" w:hAnsi="Times New Roman" w:cs="Times New Roman"/>
@@ -745,7 +677,6 @@
         </w:rPr>
         <w:t>By:-</w:t>
       </w:r>
-      <w:proofErr w:type="gramEnd"/>
     </w:p>
     <w:p>
       <w:pPr>
@@ -761,42 +692,22 @@
           <w:szCs w:val="32"/>
         </w:rPr>
       </w:pPr>
-      <w:proofErr w:type="spellStart"/>
       <w:r>
         <w:rPr>
           <w:rFonts w:ascii="Times New Roman" w:hAnsi="Times New Roman" w:cs="Times New Roman"/>
           <w:sz w:val="32"/>
           <w:szCs w:val="32"/>
         </w:rPr>
-        <w:t>Sarvesh</w:t>
-      </w:r>
-      <w:proofErr w:type="spellEnd"/>
+        <w:t>Sarvesh Anand Mank</w:t>
+      </w:r>
       <w:r>
         <w:rPr>
           <w:rFonts w:ascii="Times New Roman" w:hAnsi="Times New Roman" w:cs="Times New Roman"/>
           <w:sz w:val="32"/>
           <w:szCs w:val="32"/>
         </w:rPr>
-        <w:t xml:space="preserve"> Anand </w:t>
-      </w:r>
-      <w:proofErr w:type="spellStart"/>
-      <w:r>
-        <w:rPr>
-          <w:rFonts w:ascii="Times New Roman" w:hAnsi="Times New Roman" w:cs="Times New Roman"/>
-          <w:sz w:val="32"/>
-          <w:szCs w:val="32"/>
-        </w:rPr>
-        <w:t>Mank</w:t>
-      </w:r>
-      <w:r>
-        <w:rPr>
-          <w:rFonts w:ascii="Times New Roman" w:hAnsi="Times New Roman" w:cs="Times New Roman"/>
-          <w:sz w:val="32"/>
-          <w:szCs w:val="32"/>
-        </w:rPr>
         <w:t>ar</w:t>
       </w:r>
-      <w:proofErr w:type="spellEnd"/>
       <w:r>
         <w:rPr>
           <w:rFonts w:ascii="Times New Roman" w:hAnsi="Times New Roman" w:cs="Times New Roman"/>
@@ -908,65 +819,37 @@
           <w:szCs w:val="32"/>
         </w:rPr>
       </w:pPr>
-      <w:proofErr w:type="spellStart"/>
       <w:r>
         <w:rPr>
           <w:rFonts w:ascii="Times New Roman" w:hAnsi="Times New Roman" w:cs="Times New Roman"/>
           <w:sz w:val="32"/>
           <w:szCs w:val="32"/>
         </w:rPr>
-        <w:t>Umer</w:t>
-      </w:r>
-      <w:proofErr w:type="spellEnd"/>
+        <w:t>Umer MohmmadRafiqu Shaik</w:t>
+      </w:r>
       <w:r>
         <w:rPr>
           <w:rFonts w:ascii="Times New Roman" w:hAnsi="Times New Roman" w:cs="Times New Roman"/>
           <w:sz w:val="32"/>
           <w:szCs w:val="32"/>
         </w:rPr>
-        <w:t xml:space="preserve"> </w:t>
-      </w:r>
-      <w:proofErr w:type="spellStart"/>
+        <w:t>h</w:t>
+      </w:r>
       <w:r>
         <w:rPr>
           <w:rFonts w:ascii="Times New Roman" w:hAnsi="Times New Roman" w:cs="Times New Roman"/>
           <w:sz w:val="32"/>
           <w:szCs w:val="32"/>
         </w:rPr>
-        <w:t>MohmmadRafiqu</w:t>
-      </w:r>
-      <w:proofErr w:type="spellEnd"/>
+        <w:tab/>
+        <w:t xml:space="preserve"> </w:t>
+      </w:r>
       <w:r>
         <w:rPr>
           <w:rFonts w:ascii="Times New Roman" w:hAnsi="Times New Roman" w:cs="Times New Roman"/>
           <w:sz w:val="32"/>
           <w:szCs w:val="32"/>
         </w:rPr>
-        <w:t xml:space="preserve"> Shaik</w:t>
-      </w:r>
-      <w:r>
-        <w:rPr>
-          <w:rFonts w:ascii="Times New Roman" w:hAnsi="Times New Roman" w:cs="Times New Roman"/>
-          <w:sz w:val="32"/>
-          <w:szCs w:val="32"/>
-        </w:rPr>
-        <w:t>h</w:t>
-      </w:r>
-      <w:r>
-        <w:rPr>
-          <w:rFonts w:ascii="Times New Roman" w:hAnsi="Times New Roman" w:cs="Times New Roman"/>
-          <w:sz w:val="32"/>
-          <w:szCs w:val="32"/>
-        </w:rPr>
-        <w:tab/>
-        <w:t xml:space="preserve"> </w:t>
-      </w:r>
-      <w:r>
-        <w:rPr>
-          <w:rFonts w:ascii="Times New Roman" w:hAnsi="Times New Roman" w:cs="Times New Roman"/>
-          <w:sz w:val="32"/>
-          <w:szCs w:val="32"/>
-        </w:rPr>
         <w:t>194032</w:t>
       </w:r>
     </w:p>
@@ -1013,25 +896,7 @@
           <w:sz w:val="36"/>
           <w:szCs w:val="36"/>
         </w:rPr>
-        <w:t xml:space="preserve"> </w:t>
-      </w:r>
-      <w:proofErr w:type="spellStart"/>
-      <w:r>
-        <w:rPr>
-          <w:rFonts w:ascii="Times New Roman" w:hAnsi="Times New Roman" w:cs="Times New Roman"/>
-          <w:sz w:val="36"/>
-          <w:szCs w:val="36"/>
-        </w:rPr>
-        <w:t>Cusrow</w:t>
-      </w:r>
-      <w:proofErr w:type="spellEnd"/>
-      <w:r>
-        <w:rPr>
-          <w:rFonts w:ascii="Times New Roman" w:hAnsi="Times New Roman" w:cs="Times New Roman"/>
-          <w:sz w:val="36"/>
-          <w:szCs w:val="36"/>
-        </w:rPr>
-        <w:t xml:space="preserve"> Wadia Institute of Technology, Pune – 411001</w:t>
+        <w:t xml:space="preserve"> Cusrow Wadia Institute of Technology, Pune – 411001</w:t>
       </w:r>
     </w:p>
     <w:p>
@@ -1264,23 +1129,7 @@
           <w:rFonts w:ascii="Times New Roman" w:hAnsi="Times New Roman" w:cs="Times New Roman"/>
           <w:sz w:val="28"/>
         </w:rPr>
-        <w:t xml:space="preserve">ngineering, </w:t>
-      </w:r>
-      <w:proofErr w:type="spellStart"/>
-      <w:r>
-        <w:rPr>
-          <w:rFonts w:ascii="Times New Roman" w:hAnsi="Times New Roman" w:cs="Times New Roman"/>
-          <w:sz w:val="28"/>
-        </w:rPr>
-        <w:t>Cusrow</w:t>
-      </w:r>
-      <w:proofErr w:type="spellEnd"/>
-      <w:r>
-        <w:rPr>
-          <w:rFonts w:ascii="Times New Roman" w:hAnsi="Times New Roman" w:cs="Times New Roman"/>
-          <w:sz w:val="28"/>
-        </w:rPr>
-        <w:t xml:space="preserve"> Wadia Institute of Technology, Pune-1. They have completed this project work under my guidance and in satisfactory manner in July 202</w:t>
+        <w:t>ngineering, Cusrow Wadia Institute of Technology, Pune-1. They have completed this project work under my guidance and in satisfactory manner in July 202</w:t>
       </w:r>
       <w:r>
         <w:rPr>
@@ -1320,31 +1169,13 @@
           <w:sz w:val="28"/>
         </w:rPr>
       </w:pPr>
-      <w:proofErr w:type="spellStart"/>
-      <w:r>
-        <w:rPr>
-          <w:rFonts w:ascii="Times New Roman" w:hAnsi="Times New Roman" w:cs="Times New Roman"/>
-          <w:sz w:val="28"/>
-        </w:rPr>
-        <w:t>Sarvesh</w:t>
-      </w:r>
-      <w:proofErr w:type="spellEnd"/>
-      <w:r>
-        <w:rPr>
-          <w:rFonts w:ascii="Times New Roman" w:hAnsi="Times New Roman" w:cs="Times New Roman"/>
-          <w:sz w:val="28"/>
-        </w:rPr>
-        <w:t xml:space="preserve"> Anand </w:t>
-      </w:r>
-      <w:proofErr w:type="spellStart"/>
-      <w:r>
-        <w:rPr>
-          <w:rFonts w:ascii="Times New Roman" w:hAnsi="Times New Roman" w:cs="Times New Roman"/>
-          <w:sz w:val="28"/>
-        </w:rPr>
-        <w:t>Mankar</w:t>
-      </w:r>
-      <w:proofErr w:type="spellEnd"/>
+      <w:r>
+        <w:rPr>
+          <w:rFonts w:ascii="Times New Roman" w:hAnsi="Times New Roman" w:cs="Times New Roman"/>
+          <w:sz w:val="28"/>
+        </w:rPr>
+        <w:t>Sarvesh Anand Mankar</w:t>
+      </w:r>
       <w:r>
         <w:rPr>
           <w:rFonts w:ascii="Times New Roman" w:hAnsi="Times New Roman" w:cs="Times New Roman"/>
@@ -1417,37 +1248,12 @@
           <w:sz w:val="28"/>
         </w:rPr>
       </w:pPr>
-      <w:proofErr w:type="spellStart"/>
-      <w:r>
-        <w:rPr>
-          <w:rFonts w:ascii="Times New Roman" w:hAnsi="Times New Roman" w:cs="Times New Roman"/>
-          <w:sz w:val="28"/>
-        </w:rPr>
-        <w:t>Umer</w:t>
-      </w:r>
-      <w:proofErr w:type="spellEnd"/>
-      <w:r>
-        <w:rPr>
-          <w:rFonts w:ascii="Times New Roman" w:hAnsi="Times New Roman" w:cs="Times New Roman"/>
-          <w:sz w:val="28"/>
-        </w:rPr>
-        <w:t xml:space="preserve"> </w:t>
-      </w:r>
-      <w:proofErr w:type="spellStart"/>
-      <w:r>
-        <w:rPr>
-          <w:rFonts w:ascii="Times New Roman" w:hAnsi="Times New Roman" w:cs="Times New Roman"/>
-          <w:sz w:val="28"/>
-        </w:rPr>
-        <w:t>MohmmadRafiqu</w:t>
-      </w:r>
-      <w:proofErr w:type="spellEnd"/>
-      <w:r>
-        <w:rPr>
-          <w:rFonts w:ascii="Times New Roman" w:hAnsi="Times New Roman" w:cs="Times New Roman"/>
-          <w:sz w:val="28"/>
-        </w:rPr>
-        <w:t xml:space="preserve"> Shaikh 194032</w:t>
+      <w:r>
+        <w:rPr>
+          <w:rFonts w:ascii="Times New Roman" w:hAnsi="Times New Roman" w:cs="Times New Roman"/>
+          <w:sz w:val="28"/>
+        </w:rPr>
+        <w:t>Umer MohmmadRafiqu Shaikh 194032</w:t>
       </w:r>
     </w:p>
     <w:p>
@@ -1575,17 +1381,8 @@
           <w:rFonts w:ascii="Times New Roman" w:hAnsi="Times New Roman" w:cs="Times New Roman"/>
           <w:sz w:val="28"/>
         </w:rPr>
-        <w:t xml:space="preserve">Prof. R.P. </w:t>
-      </w:r>
-      <w:proofErr w:type="spellStart"/>
-      <w:r>
-        <w:rPr>
-          <w:rFonts w:ascii="Times New Roman" w:hAnsi="Times New Roman" w:cs="Times New Roman"/>
-          <w:sz w:val="28"/>
-        </w:rPr>
-        <w:t>Shete</w:t>
-      </w:r>
-      <w:proofErr w:type="spellEnd"/>
+        <w:t>Prof. R.P. Shete</w:t>
+      </w:r>
       <w:r>
         <w:rPr>
           <w:rFonts w:ascii="Times New Roman" w:hAnsi="Times New Roman" w:cs="Times New Roman"/>
@@ -1614,31 +1411,13 @@
         </w:rPr>
         <w:t xml:space="preserve">   </w:t>
       </w:r>
-      <w:proofErr w:type="spellStart"/>
-      <w:r>
-        <w:rPr>
-          <w:rFonts w:ascii="Times New Roman" w:hAnsi="Times New Roman" w:cs="Times New Roman"/>
-          <w:sz w:val="28"/>
-        </w:rPr>
-        <w:t>Dr.</w:t>
-      </w:r>
-      <w:proofErr w:type="spellEnd"/>
-      <w:r>
-        <w:rPr>
-          <w:rFonts w:ascii="Times New Roman" w:hAnsi="Times New Roman" w:cs="Times New Roman"/>
-          <w:sz w:val="28"/>
-        </w:rPr>
-        <w:t xml:space="preserve"> A. S. </w:t>
-      </w:r>
-      <w:proofErr w:type="spellStart"/>
-      <w:r>
-        <w:rPr>
-          <w:rFonts w:ascii="Times New Roman" w:hAnsi="Times New Roman" w:cs="Times New Roman"/>
-          <w:sz w:val="28"/>
-        </w:rPr>
-        <w:t>Chandak</w:t>
-      </w:r>
-      <w:proofErr w:type="spellEnd"/>
+      <w:r>
+        <w:rPr>
+          <w:rFonts w:ascii="Times New Roman" w:hAnsi="Times New Roman" w:cs="Times New Roman"/>
+          <w:sz w:val="28"/>
+        </w:rPr>
+        <w:t>Dr. A. S. Chandak</w:t>
+      </w:r>
       <w:r>
         <w:rPr>
           <w:rFonts w:ascii="Times New Roman" w:hAnsi="Times New Roman" w:cs="Times New Roman"/>
@@ -2079,27 +1858,7 @@
           <w:sz w:val="28"/>
           <w:lang w:val="en-US"/>
         </w:rPr>
-        <w:t xml:space="preserve">tasks are assigned and completed in </w:t>
-      </w:r>
-      <w:proofErr w:type="spellStart"/>
-      <w:proofErr w:type="gramStart"/>
-      <w:r>
-        <w:rPr>
-          <w:rFonts w:ascii="Times New Roman" w:hAnsi="Times New Roman" w:cs="Times New Roman"/>
-          <w:sz w:val="28"/>
-          <w:lang w:val="en-US"/>
-        </w:rPr>
-        <w:t>a</w:t>
-      </w:r>
-      <w:proofErr w:type="spellEnd"/>
-      <w:proofErr w:type="gramEnd"/>
-      <w:r>
-        <w:rPr>
-          <w:rFonts w:ascii="Times New Roman" w:hAnsi="Times New Roman" w:cs="Times New Roman"/>
-          <w:sz w:val="28"/>
-          <w:lang w:val="en-US"/>
-        </w:rPr>
-        <w:t xml:space="preserve"> agile manner. </w:t>
+        <w:t xml:space="preserve">tasks are assigned and completed in a agile manner. </w:t>
       </w:r>
     </w:p>
     <w:p>
@@ -2241,129 +2000,123 @@
     </w:p>
     <w:p>
       <w:pPr>
-        <w:pStyle w:val="ListParagraph"/>
-        <w:ind w:left="0"/>
-        <w:rPr>
-          <w:rFonts w:ascii="Times New Roman" w:hAnsi="Times New Roman" w:cs="Times New Roman"/>
-          <w:sz w:val="28"/>
-        </w:rPr>
-      </w:pPr>
-    </w:p>
-    <w:p>
-      <w:pPr>
-        <w:jc w:val="both"/>
-        <w:rPr>
-          <w:rFonts w:ascii="Times New Roman" w:hAnsi="Times New Roman" w:cs="Times New Roman"/>
-          <w:sz w:val="28"/>
-        </w:rPr>
-      </w:pPr>
-      <w:r>
-        <w:rPr>
-          <w:rFonts w:ascii="Times New Roman" w:hAnsi="Times New Roman" w:cs="Times New Roman"/>
-          <w:sz w:val="28"/>
-        </w:rPr>
-        <w:t>“No one achieves success does so without acknowledging the help of others. The wise and confident acknowledge this help with gratitude.”</w:t>
-      </w:r>
-    </w:p>
-    <w:p>
-      <w:pPr>
-        <w:jc w:val="right"/>
+        <w:jc w:val="both"/>
         <w:rPr>
           <w:rFonts w:ascii="Times New Roman" w:hAnsi="Times New Roman" w:cs="Times New Roman"/>
           <w:sz w:val="24"/>
           <w:szCs w:val="24"/>
         </w:rPr>
       </w:pPr>
-      <w:r>
-        <w:rPr>
-          <w:rFonts w:ascii="Times New Roman" w:hAnsi="Times New Roman" w:cs="Times New Roman"/>
-          <w:sz w:val="28"/>
-        </w:rPr>
-        <w:t>~</w:t>
-      </w:r>
-      <w:r>
+    </w:p>
+    <w:p>
+      <w:pPr>
+        <w:jc w:val="both"/>
+        <w:rPr>
+          <w:rFonts w:ascii="Times New Roman" w:hAnsi="Times New Roman" w:cs="Times New Roman"/>
+          <w:sz w:val="28"/>
+          <w:szCs w:val="36"/>
+        </w:rPr>
+      </w:pPr>
+      <w:r>
+        <w:rPr>
+          <w:rFonts w:ascii="Times New Roman" w:hAnsi="Times New Roman" w:cs="Times New Roman"/>
+          <w:sz w:val="28"/>
+          <w:szCs w:val="36"/>
+        </w:rPr>
+        <w:t>We take this opportunity in expressing the fact that this project report is the result of incredible amount of encouragement, co-operation and moral support that we have received from our beloved teachers, mentors and colleagues.</w:t>
+      </w:r>
+    </w:p>
+    <w:p>
+      <w:pPr>
+        <w:jc w:val="both"/>
+        <w:rPr>
+          <w:rFonts w:ascii="Times New Roman" w:hAnsi="Times New Roman" w:cs="Times New Roman"/>
+          <w:sz w:val="28"/>
+        </w:rPr>
+      </w:pPr>
+      <w:r>
+        <w:rPr>
+          <w:rFonts w:ascii="Times New Roman" w:hAnsi="Times New Roman" w:cs="Times New Roman"/>
+          <w:sz w:val="28"/>
+        </w:rPr>
+        <w:t>We are privileged to present the project report on “Company Management System – Organization Workflow Mapping” and to express our deep regards towards those who have offered their valuable time and guidance in our hour of need because when any work is to be completed successfully it should be supported and guided by knowledgeable mentors.</w:t>
+      </w:r>
+    </w:p>
+    <w:p>
+      <w:pPr>
+        <w:jc w:val="both"/>
+        <w:rPr>
+          <w:rFonts w:ascii="Times New Roman" w:hAnsi="Times New Roman" w:cs="Times New Roman"/>
+          <w:sz w:val="10"/>
+          <w:szCs w:val="10"/>
+        </w:rPr>
+      </w:pPr>
+    </w:p>
+    <w:p>
+      <w:pPr>
+        <w:jc w:val="both"/>
+        <w:rPr>
+          <w:rFonts w:ascii="Times New Roman" w:hAnsi="Times New Roman" w:cs="Times New Roman"/>
+          <w:sz w:val="28"/>
+        </w:rPr>
+      </w:pPr>
+      <w:r>
+        <w:rPr>
+          <w:rFonts w:ascii="Times New Roman" w:hAnsi="Times New Roman" w:cs="Times New Roman"/>
+          <w:sz w:val="28"/>
+        </w:rPr>
+        <w:t>“No one achieves success does so without acknowledging the help of others. The wise and confident acknowledge this help with gratitude.”</w:t>
+      </w:r>
+    </w:p>
+    <w:p>
+      <w:pPr>
+        <w:jc w:val="right"/>
         <w:rPr>
           <w:rFonts w:ascii="Times New Roman" w:hAnsi="Times New Roman" w:cs="Times New Roman"/>
           <w:sz w:val="24"/>
           <w:szCs w:val="24"/>
         </w:rPr>
-        <w:t>Alfred North Whitehead</w:t>
-      </w:r>
-    </w:p>
-    <w:p>
-      <w:pPr>
-        <w:jc w:val="both"/>
+      </w:pPr>
+      <w:r>
+        <w:rPr>
+          <w:rFonts w:ascii="Times New Roman" w:hAnsi="Times New Roman" w:cs="Times New Roman"/>
+          <w:sz w:val="28"/>
+        </w:rPr>
+        <w:t>~</w:t>
+      </w:r>
+      <w:r>
         <w:rPr>
           <w:rFonts w:ascii="Times New Roman" w:hAnsi="Times New Roman" w:cs="Times New Roman"/>
           <w:sz w:val="24"/>
           <w:szCs w:val="24"/>
         </w:rPr>
-      </w:pPr>
-    </w:p>
-    <w:p>
-      <w:pPr>
-        <w:jc w:val="both"/>
-        <w:rPr>
-          <w:rFonts w:ascii="Times New Roman" w:hAnsi="Times New Roman" w:cs="Times New Roman"/>
-          <w:sz w:val="28"/>
-          <w:szCs w:val="36"/>
-        </w:rPr>
-      </w:pPr>
-      <w:r>
-        <w:rPr>
-          <w:rFonts w:ascii="Times New Roman" w:hAnsi="Times New Roman" w:cs="Times New Roman"/>
-          <w:sz w:val="28"/>
-          <w:szCs w:val="36"/>
-        </w:rPr>
-        <w:t>We take this opportunity in expressing the fact that this project report is the result of incredible amount of encouragement, co-operation and moral support that we have received from our beloved teachers, mentors and colleagues.</w:t>
-      </w:r>
-    </w:p>
-    <w:p>
-      <w:pPr>
-        <w:jc w:val="both"/>
-        <w:rPr>
-          <w:rFonts w:ascii="Times New Roman" w:hAnsi="Times New Roman" w:cs="Times New Roman"/>
-          <w:sz w:val="28"/>
-        </w:rPr>
-      </w:pPr>
-      <w:r>
-        <w:rPr>
-          <w:rFonts w:ascii="Times New Roman" w:hAnsi="Times New Roman" w:cs="Times New Roman"/>
-          <w:sz w:val="28"/>
-        </w:rPr>
-        <w:t>We are privileged to present the project report on “Company Management System – Organization Workflow Mapping” and to express our deep regards towards those who have offered their valuable time and guidance in our hour of need because when any work is to be completed successfully it should be supported and guided by knowledgeable mentors.</w:t>
-      </w:r>
-    </w:p>
-    <w:p>
-      <w:pPr>
-        <w:jc w:val="both"/>
-        <w:rPr>
-          <w:rFonts w:ascii="Times New Roman" w:hAnsi="Times New Roman" w:cs="Times New Roman"/>
-          <w:sz w:val="28"/>
-        </w:rPr>
-      </w:pPr>
-      <w:r>
-        <w:rPr>
-          <w:rFonts w:ascii="Times New Roman" w:hAnsi="Times New Roman" w:cs="Times New Roman"/>
-          <w:sz w:val="28"/>
-        </w:rPr>
-        <w:t>We are highly indebted to “</w:t>
-      </w:r>
-      <w:proofErr w:type="spellStart"/>
-      <w:r>
-        <w:rPr>
-          <w:rFonts w:ascii="Times New Roman" w:hAnsi="Times New Roman" w:cs="Times New Roman"/>
-          <w:sz w:val="28"/>
-        </w:rPr>
-        <w:t>Dr.</w:t>
-      </w:r>
-      <w:proofErr w:type="spellEnd"/>
-      <w:r>
-        <w:rPr>
-          <w:rFonts w:ascii="Times New Roman" w:hAnsi="Times New Roman" w:cs="Times New Roman"/>
-          <w:sz w:val="28"/>
-        </w:rPr>
-        <w:t xml:space="preserve"> A. </w:t>
+        <w:t>Alfred North Whitehead</w:t>
+      </w:r>
+    </w:p>
+    <w:p>
+      <w:pPr>
+        <w:jc w:val="both"/>
+        <w:rPr>
+          <w:rFonts w:ascii="Times New Roman" w:hAnsi="Times New Roman" w:cs="Times New Roman"/>
+          <w:sz w:val="10"/>
+          <w:szCs w:val="10"/>
+        </w:rPr>
+      </w:pPr>
+    </w:p>
+    <w:p>
+      <w:pPr>
+        <w:jc w:val="both"/>
+        <w:rPr>
+          <w:rFonts w:ascii="Times New Roman" w:hAnsi="Times New Roman" w:cs="Times New Roman"/>
+          <w:sz w:val="28"/>
+        </w:rPr>
+      </w:pPr>
+      <w:r>
+        <w:rPr>
+          <w:rFonts w:ascii="Times New Roman" w:hAnsi="Times New Roman" w:cs="Times New Roman"/>
+          <w:sz w:val="28"/>
+        </w:rPr>
+        <w:t xml:space="preserve">We are highly indebted to “Dr. A. </w:t>
       </w:r>
       <w:r>
         <w:rPr>
@@ -2379,7 +2132,6 @@
         </w:rPr>
         <w:t xml:space="preserve">. </w:t>
       </w:r>
-      <w:proofErr w:type="spellStart"/>
       <w:r>
         <w:rPr>
           <w:rFonts w:ascii="Times New Roman" w:hAnsi="Times New Roman" w:cs="Times New Roman"/>
@@ -2387,7 +2139,6 @@
         </w:rPr>
         <w:t>Chandak</w:t>
       </w:r>
-      <w:proofErr w:type="spellEnd"/>
       <w:r>
         <w:rPr>
           <w:rFonts w:ascii="Times New Roman" w:hAnsi="Times New Roman" w:cs="Times New Roman"/>
@@ -2421,17 +2172,8 @@
           <w:rFonts w:ascii="Times New Roman" w:hAnsi="Times New Roman" w:cs="Times New Roman"/>
           <w:sz w:val="28"/>
         </w:rPr>
-        <w:t xml:space="preserve">R. P. </w:t>
-      </w:r>
-      <w:proofErr w:type="spellStart"/>
-      <w:r>
-        <w:rPr>
-          <w:rFonts w:ascii="Times New Roman" w:hAnsi="Times New Roman" w:cs="Times New Roman"/>
-          <w:sz w:val="28"/>
-        </w:rPr>
-        <w:t>Shete</w:t>
-      </w:r>
-      <w:proofErr w:type="spellEnd"/>
+        <w:t>R. P. Shete</w:t>
+      </w:r>
       <w:r>
         <w:rPr>
           <w:rFonts w:ascii="Times New Roman" w:hAnsi="Times New Roman" w:cs="Times New Roman"/>
@@ -2478,37 +2220,12 @@
           <w:sz w:val="28"/>
         </w:rPr>
       </w:pPr>
-      <w:proofErr w:type="spellStart"/>
-      <w:r>
-        <w:rPr>
-          <w:rFonts w:ascii="Times New Roman" w:hAnsi="Times New Roman" w:cs="Times New Roman"/>
-          <w:sz w:val="28"/>
-        </w:rPr>
-        <w:t>Sarvesh</w:t>
-      </w:r>
-      <w:proofErr w:type="spellEnd"/>
-      <w:r>
-        <w:rPr>
-          <w:rFonts w:ascii="Times New Roman" w:hAnsi="Times New Roman" w:cs="Times New Roman"/>
-          <w:sz w:val="28"/>
-        </w:rPr>
-        <w:t xml:space="preserve"> A. </w:t>
-      </w:r>
-      <w:proofErr w:type="spellStart"/>
-      <w:r>
-        <w:rPr>
-          <w:rFonts w:ascii="Times New Roman" w:hAnsi="Times New Roman" w:cs="Times New Roman"/>
-          <w:sz w:val="28"/>
-        </w:rPr>
-        <w:t>Mankar</w:t>
-      </w:r>
-      <w:proofErr w:type="spellEnd"/>
-      <w:r>
-        <w:rPr>
-          <w:rFonts w:ascii="Times New Roman" w:hAnsi="Times New Roman" w:cs="Times New Roman"/>
-          <w:sz w:val="28"/>
-        </w:rPr>
-        <w:t xml:space="preserve"> </w:t>
+      <w:r>
+        <w:rPr>
+          <w:rFonts w:ascii="Times New Roman" w:hAnsi="Times New Roman" w:cs="Times New Roman"/>
+          <w:sz w:val="28"/>
+        </w:rPr>
+        <w:t xml:space="preserve">Sarvesh A. Mankar </w:t>
       </w:r>
       <w:r>
         <w:rPr>
@@ -2537,7 +2254,21 @@
           <w:rFonts w:ascii="Times New Roman" w:hAnsi="Times New Roman" w:cs="Times New Roman"/>
           <w:sz w:val="28"/>
         </w:rPr>
-        <w:t xml:space="preserve">Gourav B. Suram </w:t>
+        <w:t>Gourav B. Suram</w:t>
+      </w:r>
+      <w:r>
+        <w:rPr>
+          <w:rFonts w:ascii="Times New Roman" w:hAnsi="Times New Roman" w:cs="Times New Roman"/>
+          <w:sz w:val="28"/>
+        </w:rPr>
+        <w:tab/>
+      </w:r>
+      <w:r>
+        <w:rPr>
+          <w:rFonts w:ascii="Times New Roman" w:hAnsi="Times New Roman" w:cs="Times New Roman"/>
+          <w:sz w:val="28"/>
+        </w:rPr>
+        <w:t xml:space="preserve"> </w:t>
       </w:r>
       <w:r>
         <w:rPr>
@@ -2561,21 +2292,12 @@
           <w:sz w:val="28"/>
         </w:rPr>
       </w:pPr>
-      <w:proofErr w:type="spellStart"/>
-      <w:r>
-        <w:rPr>
-          <w:rFonts w:ascii="Times New Roman" w:hAnsi="Times New Roman" w:cs="Times New Roman"/>
-          <w:sz w:val="28"/>
-        </w:rPr>
-        <w:t>Umer</w:t>
-      </w:r>
-      <w:proofErr w:type="spellEnd"/>
-      <w:r>
-        <w:rPr>
-          <w:rFonts w:ascii="Times New Roman" w:hAnsi="Times New Roman" w:cs="Times New Roman"/>
-          <w:sz w:val="28"/>
-        </w:rPr>
-        <w:t xml:space="preserve"> M. Shaikh</w:t>
+      <w:r>
+        <w:rPr>
+          <w:rFonts w:ascii="Times New Roman" w:hAnsi="Times New Roman" w:cs="Times New Roman"/>
+          <w:sz w:val="28"/>
+        </w:rPr>
+        <w:t>Umer M. Shaikh</w:t>
       </w:r>
       <w:r>
         <w:rPr>
@@ -2600,16 +2322,6 @@
           <w:rFonts w:ascii="Times New Roman" w:hAnsi="Times New Roman" w:cs="Times New Roman"/>
           <w:sz w:val="32"/>
           <w:szCs w:val="32"/>
-        </w:rPr>
-      </w:pPr>
-    </w:p>
-    <w:p>
-      <w:pPr>
-        <w:jc w:val="right"/>
-        <w:rPr>
-          <w:rFonts w:ascii="Times New Roman" w:hAnsi="Times New Roman" w:cs="Times New Roman"/>
-          <w:sz w:val="4"/>
-          <w:szCs w:val="4"/>
         </w:rPr>
       </w:pPr>
     </w:p>
@@ -2763,60 +2475,6 @@
     <w:p>
       <w:pPr>
         <w:pStyle w:val="ListParagraph"/>
-        <w:jc w:val="center"/>
-        <w:rPr>
-          <w:rFonts w:ascii="Times New Roman" w:hAnsi="Times New Roman" w:cs="Times New Roman"/>
-          <w:b/>
-          <w:bCs/>
-          <w:sz w:val="40"/>
-          <w:szCs w:val="40"/>
-        </w:rPr>
-      </w:pPr>
-    </w:p>
-    <w:p>
-      <w:pPr>
-        <w:pStyle w:val="ListParagraph"/>
-        <w:ind w:left="0"/>
-        <w:jc w:val="both"/>
-        <w:rPr>
-          <w:rFonts w:ascii="Times New Roman" w:hAnsi="Times New Roman" w:cs="Times New Roman"/>
-          <w:sz w:val="28"/>
-          <w:lang w:val="en-US"/>
-        </w:rPr>
-      </w:pPr>
-      <w:r>
-        <w:rPr>
-          <w:rFonts w:ascii="Times New Roman" w:hAnsi="Times New Roman" w:cs="Times New Roman"/>
-          <w:sz w:val="28"/>
-          <w:lang w:val="en-US"/>
-        </w:rPr>
-        <w:t>“Company Management is like juggling three balls: time, cost and quality. Company management is like a troupe of circus performers standing in a circle, each juggling three balls and swapping balls from time to time.”</w:t>
-      </w:r>
-    </w:p>
-    <w:p>
-      <w:pPr>
-        <w:pStyle w:val="ListParagraph"/>
-        <w:ind w:left="0"/>
-        <w:jc w:val="right"/>
-        <w:rPr>
-          <w:rFonts w:ascii="Times New Roman" w:hAnsi="Times New Roman" w:cs="Times New Roman"/>
-          <w:sz w:val="28"/>
-          <w:lang w:val="en-US"/>
-        </w:rPr>
-      </w:pPr>
-      <w:r>
-        <w:rPr>
-          <w:rFonts w:ascii="Times New Roman" w:hAnsi="Times New Roman" w:cs="Times New Roman"/>
-          <w:sz w:val="24"/>
-          <w:szCs w:val="24"/>
-          <w:lang w:val="en-US"/>
-        </w:rPr>
-        <w:t>~ G. Reiss</w:t>
-      </w:r>
-    </w:p>
-    <w:p>
-      <w:pPr>
-        <w:pStyle w:val="ListParagraph"/>
         <w:ind w:left="0"/>
         <w:jc w:val="both"/>
         <w:rPr>
@@ -2901,11 +2559,52 @@
       <w:pPr>
         <w:rPr>
           <w:rFonts w:ascii="Times New Roman" w:hAnsi="Times New Roman" w:cs="Times New Roman"/>
-          <w:sz w:val="14"/>
-          <w:szCs w:val="14"/>
+          <w:sz w:val="12"/>
+          <w:szCs w:val="12"/>
           <w:lang w:val="en-US"/>
         </w:rPr>
       </w:pPr>
+    </w:p>
+    <w:p>
+      <w:pPr>
+        <w:pStyle w:val="ListParagraph"/>
+        <w:ind w:left="0"/>
+        <w:jc w:val="both"/>
+        <w:rPr>
+          <w:rFonts w:ascii="Times New Roman" w:hAnsi="Times New Roman" w:cs="Times New Roman"/>
+          <w:sz w:val="28"/>
+          <w:lang w:val="en-US"/>
+        </w:rPr>
+      </w:pPr>
+      <w:r>
+        <w:rPr>
+          <w:rFonts w:ascii="Times New Roman" w:hAnsi="Times New Roman" w:cs="Times New Roman"/>
+          <w:sz w:val="28"/>
+          <w:lang w:val="en-US"/>
+        </w:rPr>
+        <w:t>“Company Management is like juggling three balls: time, cost and quality. Company management is like a troupe of circus performers standing in a circle, each juggling three balls and swapping balls from time to time.”</w:t>
+      </w:r>
+    </w:p>
+    <w:p>
+      <w:pPr>
+        <w:pStyle w:val="ListParagraph"/>
+        <w:ind w:left="0"/>
+        <w:jc w:val="right"/>
+        <w:rPr>
+          <w:rFonts w:ascii="Times New Roman" w:hAnsi="Times New Roman" w:cs="Times New Roman"/>
+          <w:sz w:val="28"/>
+          <w:lang w:val="en-US"/>
+        </w:rPr>
+      </w:pPr>
+      <w:r>
+        <w:rPr>
+          <w:rFonts w:ascii="Times New Roman" w:hAnsi="Times New Roman" w:cs="Times New Roman"/>
+          <w:sz w:val="24"/>
+          <w:szCs w:val="24"/>
+          <w:lang w:val="en-US"/>
+        </w:rPr>
+        <w:t>~ G. Reiss</w:t>
+      </w:r>
     </w:p>
     <w:p>
       <w:pPr>
@@ -3090,6 +2789,7 @@
           <w:szCs w:val="40"/>
           <w:lang w:val="en-US"/>
         </w:rPr>
+        <w:lastRenderedPageBreak/>
         <w:t xml:space="preserve"> Keywords</w:t>
       </w:r>
     </w:p>
@@ -3493,11 +3193,13 @@
     </w:p>
     <w:p>
       <w:pPr>
-        <w:spacing w:line="240" w:lineRule="auto"/>
-        <w:rPr>
-          <w:rFonts w:ascii="Times New Roman" w:hAnsi="Times New Roman" w:cs="Times New Roman"/>
-          <w:sz w:val="4"/>
-          <w:szCs w:val="4"/>
+        <w:pStyle w:val="ListParagraph"/>
+        <w:ind w:left="0"/>
+        <w:jc w:val="both"/>
+        <w:rPr>
+          <w:rFonts w:ascii="Times New Roman" w:hAnsi="Times New Roman" w:cs="Times New Roman"/>
+          <w:sz w:val="32"/>
+          <w:szCs w:val="32"/>
           <w:lang w:val="en-US"/>
         </w:rPr>
       </w:pPr>
@@ -3733,7 +3435,6 @@
         </w:rPr>
         <w:t xml:space="preserve">Some of the renowned Company System software are </w:t>
       </w:r>
-      <w:proofErr w:type="spellStart"/>
       <w:r>
         <w:rPr>
           <w:rFonts w:ascii="Times New Roman" w:hAnsi="Times New Roman" w:cs="Times New Roman"/>
@@ -3746,15 +3447,7 @@
           <w:rFonts w:ascii="Times New Roman" w:hAnsi="Times New Roman" w:cs="Times New Roman"/>
           <w:sz w:val="28"/>
         </w:rPr>
-        <w:t>oho</w:t>
-      </w:r>
-      <w:proofErr w:type="spellEnd"/>
-      <w:r>
-        <w:rPr>
-          <w:rFonts w:ascii="Times New Roman" w:hAnsi="Times New Roman" w:cs="Times New Roman"/>
-          <w:sz w:val="28"/>
-        </w:rPr>
-        <w:t xml:space="preserve"> </w:t>
+        <w:t xml:space="preserve">oho </w:t>
       </w:r>
       <w:r>
         <w:rPr>
@@ -3770,7 +3463,6 @@
         </w:rPr>
         <w:t xml:space="preserve">ne, </w:t>
       </w:r>
-      <w:proofErr w:type="spellStart"/>
       <w:r>
         <w:rPr>
           <w:rFonts w:ascii="Times New Roman" w:hAnsi="Times New Roman" w:cs="Times New Roman"/>
@@ -3783,17 +3475,8 @@
           <w:rFonts w:ascii="Times New Roman" w:hAnsi="Times New Roman" w:cs="Times New Roman"/>
           <w:sz w:val="28"/>
         </w:rPr>
-        <w:t>coro</w:t>
-      </w:r>
-      <w:proofErr w:type="spellEnd"/>
-      <w:r>
-        <w:rPr>
-          <w:rFonts w:ascii="Times New Roman" w:hAnsi="Times New Roman" w:cs="Times New Roman"/>
-          <w:sz w:val="28"/>
-        </w:rPr>
-        <w:t xml:space="preserve">, </w:t>
-      </w:r>
-      <w:proofErr w:type="spellStart"/>
+        <w:t xml:space="preserve">coro, </w:t>
+      </w:r>
       <w:r>
         <w:rPr>
           <w:rFonts w:ascii="Times New Roman" w:hAnsi="Times New Roman" w:cs="Times New Roman"/>
@@ -3820,15 +3503,7 @@
           <w:rFonts w:ascii="Times New Roman" w:hAnsi="Times New Roman" w:cs="Times New Roman"/>
           <w:sz w:val="28"/>
         </w:rPr>
-        <w:t>loud</w:t>
-      </w:r>
-      <w:proofErr w:type="spellEnd"/>
-      <w:r>
-        <w:rPr>
-          <w:rFonts w:ascii="Times New Roman" w:hAnsi="Times New Roman" w:cs="Times New Roman"/>
-          <w:sz w:val="28"/>
-        </w:rPr>
-        <w:t xml:space="preserve">, </w:t>
+        <w:t xml:space="preserve">loud, </w:t>
       </w:r>
       <w:r>
         <w:rPr>
@@ -3844,7 +3519,6 @@
         </w:rPr>
         <w:t xml:space="preserve">doo, </w:t>
       </w:r>
-      <w:proofErr w:type="spellStart"/>
       <w:r>
         <w:rPr>
           <w:rFonts w:ascii="Times New Roman" w:hAnsi="Times New Roman" w:cs="Times New Roman"/>
@@ -3871,17 +3545,8 @@
           <w:rFonts w:ascii="Times New Roman" w:hAnsi="Times New Roman" w:cs="Times New Roman"/>
           <w:sz w:val="28"/>
         </w:rPr>
-        <w:t>amp</w:t>
-      </w:r>
-      <w:proofErr w:type="spellEnd"/>
-      <w:r>
-        <w:rPr>
-          <w:rFonts w:ascii="Times New Roman" w:hAnsi="Times New Roman" w:cs="Times New Roman"/>
-          <w:sz w:val="28"/>
-        </w:rPr>
-        <w:t xml:space="preserve">, </w:t>
-      </w:r>
-      <w:proofErr w:type="spellStart"/>
+        <w:t xml:space="preserve">amp, </w:t>
+      </w:r>
       <w:r>
         <w:rPr>
           <w:rFonts w:ascii="Times New Roman" w:hAnsi="Times New Roman" w:cs="Times New Roman"/>
@@ -3894,15 +3559,7 @@
           <w:rFonts w:ascii="Times New Roman" w:hAnsi="Times New Roman" w:cs="Times New Roman"/>
           <w:sz w:val="28"/>
         </w:rPr>
-        <w:t>etSuit</w:t>
-      </w:r>
-      <w:proofErr w:type="spellEnd"/>
-      <w:r>
-        <w:rPr>
-          <w:rFonts w:ascii="Times New Roman" w:hAnsi="Times New Roman" w:cs="Times New Roman"/>
-          <w:sz w:val="28"/>
-        </w:rPr>
-        <w:t xml:space="preserve">, </w:t>
+        <w:t xml:space="preserve">etSuit, </w:t>
       </w:r>
       <w:r>
         <w:rPr>
@@ -6707,25 +6364,14 @@
         </w:rPr>
         <w:tab/>
       </w:r>
-      <w:proofErr w:type="spellStart"/>
-      <w:r>
-        <w:rPr>
-          <w:rFonts w:ascii="Times New Roman" w:eastAsia="Times New Roman" w:hAnsi="Times New Roman" w:cs="Times New Roman"/>
-          <w:color w:val="333333"/>
-          <w:sz w:val="28"/>
-          <w:lang w:eastAsia="en-IN" w:bidi="ar-SA"/>
-        </w:rPr>
-        <w:t>Xampp</w:t>
-      </w:r>
-      <w:proofErr w:type="spellEnd"/>
-      <w:r>
-        <w:rPr>
-          <w:rFonts w:ascii="Times New Roman" w:eastAsia="Times New Roman" w:hAnsi="Times New Roman" w:cs="Times New Roman"/>
-          <w:color w:val="333333"/>
-          <w:sz w:val="28"/>
-          <w:lang w:eastAsia="en-IN" w:bidi="ar-SA"/>
-        </w:rPr>
-        <w:t>, Apache Server</w:t>
+      <w:r>
+        <w:rPr>
+          <w:rFonts w:ascii="Times New Roman" w:eastAsia="Times New Roman" w:hAnsi="Times New Roman" w:cs="Times New Roman"/>
+          <w:color w:val="333333"/>
+          <w:sz w:val="28"/>
+          <w:lang w:eastAsia="en-IN" w:bidi="ar-SA"/>
+        </w:rPr>
+        <w:t>Xampp, Apache Server</w:t>
       </w:r>
     </w:p>
     <w:p>
@@ -6798,7 +6444,25 @@
           <w:sz w:val="28"/>
           <w:lang w:eastAsia="en-IN" w:bidi="ar-SA"/>
         </w:rPr>
-        <w:t>PHP Server, Git log</w:t>
+        <w:t xml:space="preserve">PHP Server, Git </w:t>
+      </w:r>
+      <w:r>
+        <w:rPr>
+          <w:rFonts w:ascii="Times New Roman" w:eastAsia="Times New Roman" w:hAnsi="Times New Roman" w:cs="Times New Roman"/>
+          <w:color w:val="333333"/>
+          <w:sz w:val="28"/>
+          <w:lang w:eastAsia="en-IN" w:bidi="ar-SA"/>
+        </w:rPr>
+        <w:t>B</w:t>
+      </w:r>
+      <w:r>
+        <w:rPr>
+          <w:rFonts w:ascii="Times New Roman" w:eastAsia="Times New Roman" w:hAnsi="Times New Roman" w:cs="Times New Roman"/>
+          <w:color w:val="333333"/>
+          <w:sz w:val="28"/>
+          <w:lang w:eastAsia="en-IN" w:bidi="ar-SA"/>
+        </w:rPr>
+        <w:t>ash</w:t>
       </w:r>
     </w:p>
     <w:p>
@@ -6882,25 +6546,14 @@
         </w:rPr>
         <w:tab/>
       </w:r>
-      <w:proofErr w:type="spellStart"/>
-      <w:r>
-        <w:rPr>
-          <w:rFonts w:ascii="Times New Roman" w:eastAsia="Times New Roman" w:hAnsi="Times New Roman" w:cs="Times New Roman"/>
-          <w:color w:val="333333"/>
-          <w:sz w:val="28"/>
-          <w:lang w:eastAsia="en-IN" w:bidi="ar-SA"/>
-        </w:rPr>
-        <w:t>VSCode</w:t>
-      </w:r>
-      <w:proofErr w:type="spellEnd"/>
-      <w:r>
-        <w:rPr>
-          <w:rFonts w:ascii="Times New Roman" w:eastAsia="Times New Roman" w:hAnsi="Times New Roman" w:cs="Times New Roman"/>
-          <w:color w:val="333333"/>
-          <w:sz w:val="28"/>
-          <w:lang w:eastAsia="en-IN" w:bidi="ar-SA"/>
-        </w:rPr>
-        <w:t>, NVIM</w:t>
+      <w:r>
+        <w:rPr>
+          <w:rFonts w:ascii="Times New Roman" w:eastAsia="Times New Roman" w:hAnsi="Times New Roman" w:cs="Times New Roman"/>
+          <w:color w:val="333333"/>
+          <w:sz w:val="28"/>
+          <w:lang w:eastAsia="en-IN" w:bidi="ar-SA"/>
+        </w:rPr>
+        <w:t>VSCode, NVIM</w:t>
       </w:r>
       <w:r>
         <w:rPr>
@@ -7146,17 +6799,7 @@
           <w:sz w:val="28"/>
           <w:lang w:eastAsia="en-IN" w:bidi="ar-SA"/>
         </w:rPr>
-        <w:t xml:space="preserve">jQuery UI, jQuery </w:t>
-      </w:r>
-      <w:proofErr w:type="gramStart"/>
-      <w:r>
-        <w:rPr>
-          <w:rFonts w:ascii="Times New Roman" w:eastAsia="Times New Roman" w:hAnsi="Times New Roman" w:cs="Times New Roman"/>
-          <w:color w:val="333333"/>
-          <w:sz w:val="28"/>
-          <w:lang w:eastAsia="en-IN" w:bidi="ar-SA"/>
-        </w:rPr>
-        <w:t xml:space="preserve">Migrate, </w:t>
+        <w:t xml:space="preserve">jQuery UI, jQuery Migrate, </w:t>
       </w:r>
       <w:r>
         <w:rPr>
@@ -7176,7 +6819,6 @@
         </w:rPr>
         <w:tab/>
       </w:r>
-      <w:proofErr w:type="gramEnd"/>
       <w:r>
         <w:rPr>
           <w:rFonts w:ascii="Times New Roman" w:eastAsia="Times New Roman" w:hAnsi="Times New Roman" w:cs="Times New Roman"/>
@@ -10198,23 +9840,7 @@
                               <w:i/>
                               <w:iCs/>
                             </w:rPr>
-                            <w:t xml:space="preserve">Dept. of Comp. </w:t>
-                          </w:r>
-                          <w:proofErr w:type="spellStart"/>
-                          <w:r>
-                            <w:rPr>
-                              <w:i/>
-                              <w:iCs/>
-                            </w:rPr>
-                            <w:t>Engg</w:t>
-                          </w:r>
-                          <w:proofErr w:type="spellEnd"/>
-                          <w:r>
-                            <w:rPr>
-                              <w:i/>
-                              <w:iCs/>
-                            </w:rPr>
-                            <w:t>.</w:t>
+                            <w:t>Dept. of Comp. Engg.</w:t>
                           </w:r>
                         </w:p>
                       </w:txbxContent>
@@ -10251,23 +9877,7 @@
                         <w:i/>
                         <w:iCs/>
                       </w:rPr>
-                      <w:t xml:space="preserve">Dept. of Comp. </w:t>
-                    </w:r>
-                    <w:proofErr w:type="spellStart"/>
-                    <w:r>
-                      <w:rPr>
-                        <w:i/>
-                        <w:iCs/>
-                      </w:rPr>
-                      <w:t>Engg</w:t>
-                    </w:r>
-                    <w:proofErr w:type="spellEnd"/>
-                    <w:r>
-                      <w:rPr>
-                        <w:i/>
-                        <w:iCs/>
-                      </w:rPr>
-                      <w:t>.</w:t>
+                      <w:t>Dept. of Comp. Engg.</w:t>
                     </w:r>
                   </w:p>
                 </w:txbxContent>

</xml_diff>